<commit_message>
Instructions to set up Specimen databases
</commit_message>
<xml_diff>
--- a/config/REDCAP_instructions_P1_Specimen.docx
+++ b/config/REDCAP_instructions_P1_Specimen.docx
@@ -1,16 +1,22 @@
 
 <file path=word/document.xml><?xml version="1.0" encoding="utf-8"?>
-<w:document xmlns:wpc="http://schemas.microsoft.com/office/word/2010/wordprocessingCanvas" xmlns:mo="http://schemas.microsoft.com/office/mac/office/2008/main" xmlns:mc="http://schemas.openxmlformats.org/markup-compatibility/2006" xmlns:mv="urn:schemas-microsoft-com:mac:vml" xmlns:o="urn:schemas-microsoft-com:office:office" xmlns:r="http://schemas.openxmlformats.org/officeDocument/2006/relationships" xmlns:m="http://schemas.openxmlformats.org/officeDocument/2006/math" xmlns:v="urn:schemas-microsoft-com:vml" xmlns:wp14="http://schemas.microsoft.com/office/word/2010/wordprocessingDrawing" xmlns:wp="http://schemas.openxmlformats.org/drawingml/2006/wordprocessingDrawing" xmlns:w10="urn:schemas-microsoft-com:office:word" xmlns:w="http://schemas.openxmlformats.org/wordprocessingml/2006/main" xmlns:w14="http://schemas.microsoft.com/office/word/2010/wordml" xmlns:w15="http://schemas.microsoft.com/office/word/2012/wordml" xmlns:wpg="http://schemas.microsoft.com/office/word/2010/wordprocessingGroup" xmlns:wpi="http://schemas.microsoft.com/office/word/2010/wordprocessingInk" xmlns:wne="http://schemas.microsoft.com/office/word/2006/wordml" xmlns:wps="http://schemas.microsoft.com/office/word/2010/wordprocessingShape" mc:Ignorable="w14 w15 wp14">
+<w:document xmlns:wpc="http://schemas.microsoft.com/office/word/2010/wordprocessingCanvas" xmlns:cx="http://schemas.microsoft.com/office/drawing/2014/chartex" xmlns:cx1="http://schemas.microsoft.com/office/drawing/2015/9/8/chartex" xmlns:cx2="http://schemas.microsoft.com/office/drawing/2015/10/21/chartex" xmlns:cx3="http://schemas.microsoft.com/office/drawing/2016/5/9/chartex" xmlns:cx4="http://schemas.microsoft.com/office/drawing/2016/5/10/chartex" xmlns:cx5="http://schemas.microsoft.com/office/drawing/2016/5/11/chartex" xmlns:cx6="http://schemas.microsoft.com/office/drawing/2016/5/12/chartex" xmlns:cx7="http://schemas.microsoft.com/office/drawing/2016/5/13/chartex" xmlns:cx8="http://schemas.microsoft.com/office/drawing/2016/5/14/chartex" xmlns:mc="http://schemas.openxmlformats.org/markup-compatibility/2006" xmlns:aink="http://schemas.microsoft.com/office/drawing/2016/ink" xmlns:am3d="http://schemas.microsoft.com/office/drawing/2017/model3d" xmlns:o="urn:schemas-microsoft-com:office:office" xmlns:r="http://schemas.openxmlformats.org/officeDocument/2006/relationships" xmlns:m="http://schemas.openxmlformats.org/officeDocument/2006/math" xmlns:v="urn:schemas-microsoft-com:vml" xmlns:wp14="http://schemas.microsoft.com/office/word/2010/wordprocessingDrawing" xmlns:wp="http://schemas.openxmlformats.org/drawingml/2006/wordprocessingDrawing" xmlns:w10="urn:schemas-microsoft-com:office:word" xmlns:w="http://schemas.openxmlformats.org/wordprocessingml/2006/main" xmlns:w14="http://schemas.microsoft.com/office/word/2010/wordml" xmlns:w15="http://schemas.microsoft.com/office/word/2012/wordml" xmlns:w16cid="http://schemas.microsoft.com/office/word/2016/wordml/cid" xmlns:w16se="http://schemas.microsoft.com/office/word/2015/wordml/symex" xmlns:wpg="http://schemas.microsoft.com/office/word/2010/wordprocessingGroup" xmlns:wpi="http://schemas.microsoft.com/office/word/2010/wordprocessingInk" xmlns:wne="http://schemas.microsoft.com/office/word/2006/wordml" xmlns:wps="http://schemas.microsoft.com/office/word/2010/wordprocessingShape" mc:Ignorable="w14 w15 w16se w16cid wp14">
   <w:body>
     <w:p>
       <w:pPr>
         <w:jc w:val="both"/>
       </w:pPr>
       <w:r>
-        <w:t>Download the files from github in the same way you downloaded files for Project1 REDCAP clinical database.</w:t>
-      </w:r>
-      <w:bookmarkStart w:id="0" w:name="_GoBack"/>
-      <w:bookmarkEnd w:id="0"/>
+        <w:t xml:space="preserve">Download the files from </w:t>
+      </w:r>
+      <w:proofErr w:type="spellStart"/>
+      <w:r>
+        <w:t>github</w:t>
+      </w:r>
+      <w:proofErr w:type="spellEnd"/>
+      <w:r>
+        <w:t xml:space="preserve"> in the same way you downloaded files for Project1 REDCAP clinical database.</w:t>
+      </w:r>
     </w:p>
     <w:p>
       <w:pPr>
@@ -50,10 +56,10 @@
           <w:noProof/>
         </w:rPr>
         <w:drawing>
-          <wp:inline distT="0" distB="0" distL="0" distR="0" wp14:anchorId="3F9C71AD" wp14:editId="3F1106EE">
-            <wp:extent cx="5939155" cy="4710430"/>
-            <wp:effectExtent l="0" t="0" r="4445" b="0"/>
-            <wp:docPr id="6" name="Picture 6" descr="../Desktop/Screen%20Shot%202018-10-26%20at%209.06.03%20AM.png"/>
+          <wp:inline distT="0" distB="0" distL="0" distR="0" wp14:anchorId="419326CD" wp14:editId="2077CAA9">
+            <wp:extent cx="5943600" cy="5582285"/>
+            <wp:effectExtent l="0" t="0" r="0" b="5715"/>
+            <wp:docPr id="1" name="Picture 1"/>
             <wp:cNvGraphicFramePr>
               <a:graphicFrameLocks xmlns:a="http://schemas.openxmlformats.org/drawingml/2006/main" noChangeAspect="1"/>
             </wp:cNvGraphicFramePr>
@@ -61,10 +67,8 @@
               <a:graphicData uri="http://schemas.openxmlformats.org/drawingml/2006/picture">
                 <pic:pic xmlns:pic="http://schemas.openxmlformats.org/drawingml/2006/picture">
                   <pic:nvPicPr>
-                    <pic:cNvPr id="0" name="Picture 1" descr="../Desktop/Screen%20Shot%202018-10-26%20at%209.06.03%20AM.png"/>
-                    <pic:cNvPicPr>
-                      <a:picLocks noChangeAspect="1" noChangeArrowheads="1"/>
-                    </pic:cNvPicPr>
+                    <pic:cNvPr id="1" name="Screen Shot 2019-05-07 at 2.08.57 PM.png"/>
+                    <pic:cNvPicPr/>
                   </pic:nvPicPr>
                   <pic:blipFill>
                     <a:blip r:embed="rId7">
@@ -74,23 +78,18 @@
                         </a:ext>
                       </a:extLst>
                     </a:blip>
-                    <a:srcRect/>
                     <a:stretch>
                       <a:fillRect/>
                     </a:stretch>
                   </pic:blipFill>
-                  <pic:spPr bwMode="auto">
+                  <pic:spPr>
                     <a:xfrm>
                       <a:off x="0" y="0"/>
-                      <a:ext cx="5939155" cy="4710430"/>
+                      <a:ext cx="5943600" cy="5582285"/>
                     </a:xfrm>
                     <a:prstGeom prst="rect">
                       <a:avLst/>
                     </a:prstGeom>
-                    <a:noFill/>
-                    <a:ln>
-                      <a:noFill/>
-                    </a:ln>
                   </pic:spPr>
                 </pic:pic>
               </a:graphicData>
@@ -144,18 +143,47 @@
         <w:jc w:val="both"/>
       </w:pPr>
       <w:r>
-        <w:t>You will see “Upload or download arms/events” – Click that and Upload arms .csv file, then events .csv file in the same order. Once you upload the arms and events, it should like the screenshot below.</w:t>
-      </w:r>
-    </w:p>
-    <w:p>
-      <w:pPr>
-        <w:jc w:val="both"/>
-      </w:pPr>
-    </w:p>
-    <w:p>
-      <w:pPr>
-        <w:jc w:val="both"/>
-      </w:pPr>
+        <w:t xml:space="preserve">You will see “Upload or download arms/events” – Click that and Upload </w:t>
+      </w:r>
+      <w:r>
+        <w:t>“P1_Specimen_Arms</w:t>
+      </w:r>
+      <w:r>
+        <w:t>.csv</w:t>
+      </w:r>
+      <w:r>
+        <w:t>”</w:t>
+      </w:r>
+      <w:r>
+        <w:t xml:space="preserve"> file, then </w:t>
+      </w:r>
+      <w:r>
+        <w:t>“P1_Specimen_E</w:t>
+      </w:r>
+      <w:r>
+        <w:t>vents.csv</w:t>
+      </w:r>
+      <w:r>
+        <w:t>”</w:t>
+      </w:r>
+      <w:r>
+        <w:t xml:space="preserve"> file </w:t>
+      </w:r>
+      <w:r>
+        <w:t xml:space="preserve">downloaded from </w:t>
+      </w:r>
+      <w:proofErr w:type="spellStart"/>
+      <w:r>
+        <w:lastRenderedPageBreak/>
+        <w:t>github</w:t>
+      </w:r>
+      <w:proofErr w:type="spellEnd"/>
+      <w:r>
+        <w:t xml:space="preserve"> </w:t>
+      </w:r>
+      <w:r>
+        <w:t>in the same order. Once you upload the arms and events, it should like the screenshot below.</w:t>
+      </w:r>
     </w:p>
     <w:p>
       <w:pPr>
@@ -170,12 +198,11 @@
         <w:rPr>
           <w:noProof/>
         </w:rPr>
-        <w:lastRenderedPageBreak/>
         <w:drawing>
-          <wp:inline distT="0" distB="0" distL="0" distR="0" wp14:anchorId="12835BA4" wp14:editId="2DA080C6">
-            <wp:extent cx="7384415" cy="7546340"/>
-            <wp:effectExtent l="0" t="0" r="6985" b="0"/>
-            <wp:docPr id="13" name="Picture 13" descr="../Desktop/Screen%20Shot%202018-10-26%20at%209.17.29%20AM.png"/>
+          <wp:inline distT="0" distB="0" distL="0" distR="0" wp14:anchorId="29F5B361" wp14:editId="7D8696F5">
+            <wp:extent cx="6606540" cy="7281334"/>
+            <wp:effectExtent l="0" t="0" r="0" b="0"/>
+            <wp:docPr id="5" name="Picture 5"/>
             <wp:cNvGraphicFramePr>
               <a:graphicFrameLocks xmlns:a="http://schemas.openxmlformats.org/drawingml/2006/main" noChangeAspect="1"/>
             </wp:cNvGraphicFramePr>
@@ -183,10 +210,8 @@
               <a:graphicData uri="http://schemas.openxmlformats.org/drawingml/2006/picture">
                 <pic:pic xmlns:pic="http://schemas.openxmlformats.org/drawingml/2006/picture">
                   <pic:nvPicPr>
-                    <pic:cNvPr id="0" name="Picture 3" descr="../Desktop/Screen%20Shot%202018-10-26%20at%209.17.29%20AM.png"/>
-                    <pic:cNvPicPr>
-                      <a:picLocks noChangeAspect="1" noChangeArrowheads="1"/>
-                    </pic:cNvPicPr>
+                    <pic:cNvPr id="5" name="Screen Shot 2019-05-07 at 2.11.50 PM.png"/>
+                    <pic:cNvPicPr/>
                   </pic:nvPicPr>
                   <pic:blipFill>
                     <a:blip r:embed="rId8">
@@ -196,23 +221,18 @@
                         </a:ext>
                       </a:extLst>
                     </a:blip>
-                    <a:srcRect/>
                     <a:stretch>
                       <a:fillRect/>
                     </a:stretch>
                   </pic:blipFill>
-                  <pic:spPr bwMode="auto">
+                  <pic:spPr>
                     <a:xfrm>
                       <a:off x="0" y="0"/>
-                      <a:ext cx="7391096" cy="7553168"/>
+                      <a:ext cx="6656995" cy="7336942"/>
                     </a:xfrm>
                     <a:prstGeom prst="rect">
                       <a:avLst/>
                     </a:prstGeom>
-                    <a:noFill/>
-                    <a:ln>
-                      <a:noFill/>
-                    </a:ln>
                   </pic:spPr>
                 </pic:pic>
               </a:graphicData>
@@ -238,16 +258,6 @@
     </w:p>
     <w:p>
       <w:pPr>
-        <w:jc w:val="both"/>
-      </w:pPr>
-    </w:p>
-    <w:p>
-      <w:pPr>
-        <w:jc w:val="both"/>
-      </w:pPr>
-    </w:p>
-    <w:p>
-      <w:pPr>
         <w:pStyle w:val="ListParagraph"/>
         <w:numPr>
           <w:ilvl w:val="0"/>
@@ -256,7 +266,15 @@
         <w:jc w:val="both"/>
       </w:pPr>
       <w:r>
-        <w:t>In the next step, you go back to “Project Setup” tab on the top. In the project Setup page  -in the section “</w:t>
+        <w:t xml:space="preserve">In the next step, you go back to “Project Setup” tab on the top. In the project Setup </w:t>
+      </w:r>
+      <w:proofErr w:type="gramStart"/>
+      <w:r>
+        <w:t>page  -</w:t>
+      </w:r>
+      <w:proofErr w:type="gramEnd"/>
+      <w:r>
+        <w:t>in the section “</w:t>
       </w:r>
       <w:r>
         <w:t xml:space="preserve">Design </w:t>
@@ -337,7 +355,13 @@
         <w:jc w:val="both"/>
       </w:pPr>
       <w:r>
-        <w:t xml:space="preserve"> Once you click Data dictionary, you will be directed to a page where you can upload the data dictionary csv file. The screenshot is shown below.</w:t>
+        <w:t xml:space="preserve"> Once you click Data dictionary, you will be directed to a page where you can upload the </w:t>
+      </w:r>
+      <w:r>
+        <w:t>data dictionary csv</w:t>
+      </w:r>
+      <w:r>
+        <w:t xml:space="preserve"> file. The screenshot is shown below.</w:t>
       </w:r>
     </w:p>
     <w:p>
@@ -418,18 +442,51 @@
         <w:jc w:val="both"/>
       </w:pPr>
       <w:r>
-        <w:t>You choose the data dictionary csv file and upload it. After you finish uploading the data dictionary file, then you go back to “Project Setup” tab on the top. Go to “</w:t>
+        <w:lastRenderedPageBreak/>
+        <w:t xml:space="preserve">You choose the </w:t>
+      </w:r>
+      <w:r>
+        <w:t>“</w:t>
+      </w:r>
+      <w:r>
+        <w:t>P</w:t>
+      </w:r>
+      <w:r>
+        <w:t>1</w:t>
+      </w:r>
+      <w:r>
+        <w:t>_Specimen_DataDictionary.csv</w:t>
+      </w:r>
+      <w:r>
+        <w:t>”</w:t>
+      </w:r>
+      <w:r>
+        <w:t xml:space="preserve"> </w:t>
+      </w:r>
+      <w:r>
+        <w:t>file and upload it. After you finish uploading the data dictionary file, then you go back to “Project Setup” tab on the top. Go to “</w:t>
       </w:r>
       <w:r>
         <w:t>Define your events and designate instruments for them</w:t>
       </w:r>
       <w:r>
-        <w:t>” section and click on “Designate instruments for my events” and upload instrument- event mappings csv file</w:t>
+        <w:t xml:space="preserve">” section and click on “Designate instruments for my events” and upload </w:t>
+      </w:r>
+      <w:r>
+        <w:t xml:space="preserve">P1_Specimen_Events2Forms.csv </w:t>
+      </w:r>
+      <w:r>
+        <w:t>file</w:t>
       </w:r>
     </w:p>
     <w:p>
       <w:pPr>
         <w:ind w:left="360"/>
+        <w:jc w:val="both"/>
+      </w:pPr>
+    </w:p>
+    <w:p>
+      <w:pPr>
         <w:jc w:val="both"/>
       </w:pPr>
       <w:r>
@@ -437,10 +494,10 @@
           <w:noProof/>
         </w:rPr>
         <w:drawing>
-          <wp:inline distT="0" distB="0" distL="0" distR="0" wp14:anchorId="2F3C45C9" wp14:editId="6E041751">
-            <wp:extent cx="5984875" cy="4064000"/>
-            <wp:effectExtent l="0" t="0" r="9525" b="0"/>
-            <wp:docPr id="15" name="Picture 15" descr="../Desktop/Screen%20Shot%202018-10-26%20at%209.21.39%20AM.png"/>
+          <wp:inline distT="0" distB="0" distL="0" distR="0" wp14:anchorId="7A10BDA3" wp14:editId="436ADE69">
+            <wp:extent cx="5943600" cy="3947160"/>
+            <wp:effectExtent l="0" t="0" r="0" b="2540"/>
+            <wp:docPr id="7" name="Picture 7"/>
             <wp:cNvGraphicFramePr>
               <a:graphicFrameLocks xmlns:a="http://schemas.openxmlformats.org/drawingml/2006/main" noChangeAspect="1"/>
             </wp:cNvGraphicFramePr>
@@ -448,10 +505,8 @@
               <a:graphicData uri="http://schemas.openxmlformats.org/drawingml/2006/picture">
                 <pic:pic xmlns:pic="http://schemas.openxmlformats.org/drawingml/2006/picture">
                   <pic:nvPicPr>
-                    <pic:cNvPr id="0" name="Picture 5" descr="../Desktop/Screen%20Shot%202018-10-26%20at%209.21.39%20AM.png"/>
-                    <pic:cNvPicPr>
-                      <a:picLocks noChangeAspect="1" noChangeArrowheads="1"/>
-                    </pic:cNvPicPr>
+                    <pic:cNvPr id="7" name="Screen Shot 2019-05-07 at 2.16.19 PM.png"/>
+                    <pic:cNvPicPr/>
                   </pic:nvPicPr>
                   <pic:blipFill>
                     <a:blip r:embed="rId11">
@@ -461,23 +516,18 @@
                         </a:ext>
                       </a:extLst>
                     </a:blip>
-                    <a:srcRect/>
                     <a:stretch>
                       <a:fillRect/>
                     </a:stretch>
                   </pic:blipFill>
-                  <pic:spPr bwMode="auto">
+                  <pic:spPr>
                     <a:xfrm>
                       <a:off x="0" y="0"/>
-                      <a:ext cx="5984875" cy="4064000"/>
+                      <a:ext cx="5943600" cy="3947160"/>
                     </a:xfrm>
                     <a:prstGeom prst="rect">
                       <a:avLst/>
                     </a:prstGeom>
-                    <a:noFill/>
-                    <a:ln>
-                      <a:noFill/>
-                    </a:ln>
                   </pic:spPr>
                 </pic:pic>
               </a:graphicData>
@@ -488,11 +538,6 @@
     </w:p>
     <w:p>
       <w:pPr>
-        <w:jc w:val="both"/>
-      </w:pPr>
-    </w:p>
-    <w:p>
-      <w:pPr>
         <w:pStyle w:val="ListParagraph"/>
         <w:numPr>
           <w:ilvl w:val="0"/>
@@ -501,109 +546,69 @@
         <w:jc w:val="both"/>
       </w:pPr>
       <w:r>
-        <w:t>Once all of this is done, your project will be ready.</w:t>
-      </w:r>
-    </w:p>
-    <w:p>
-      <w:pPr>
-        <w:jc w:val="both"/>
-      </w:pPr>
-    </w:p>
-    <w:p>
-      <w:pPr>
-        <w:jc w:val="both"/>
-      </w:pPr>
-    </w:p>
-    <w:p>
-      <w:pPr>
-        <w:jc w:val="both"/>
-      </w:pPr>
-    </w:p>
-    <w:p>
-      <w:pPr>
-        <w:jc w:val="both"/>
-      </w:pPr>
-    </w:p>
-    <w:p>
-      <w:pPr>
-        <w:jc w:val="both"/>
-      </w:pPr>
-    </w:p>
-    <w:p>
-      <w:pPr>
-        <w:jc w:val="both"/>
-      </w:pPr>
-    </w:p>
-    <w:p>
-      <w:pPr>
-        <w:jc w:val="both"/>
-      </w:pPr>
-    </w:p>
-    <w:p>
-      <w:pPr>
-        <w:jc w:val="both"/>
-      </w:pPr>
-    </w:p>
-    <w:p>
-      <w:pPr>
-        <w:jc w:val="both"/>
-      </w:pPr>
-    </w:p>
-    <w:p>
-      <w:pPr>
-        <w:jc w:val="both"/>
-      </w:pPr>
-    </w:p>
-    <w:p>
-      <w:pPr>
-        <w:jc w:val="both"/>
-      </w:pPr>
-    </w:p>
-    <w:p>
-      <w:pPr>
-        <w:jc w:val="both"/>
-      </w:pPr>
-    </w:p>
-    <w:p>
-      <w:pPr>
-        <w:jc w:val="both"/>
-      </w:pPr>
-    </w:p>
-    <w:p>
-      <w:pPr>
-        <w:jc w:val="both"/>
-      </w:pPr>
-    </w:p>
-    <w:p>
-      <w:pPr>
-        <w:jc w:val="both"/>
-      </w:pPr>
-    </w:p>
-    <w:p>
-      <w:pPr>
-        <w:jc w:val="both"/>
-      </w:pPr>
-    </w:p>
-    <w:p>
-      <w:pPr>
-        <w:jc w:val="both"/>
+        <w:t>In the next step, Go to Project Setup.</w:t>
+      </w:r>
+      <w:r>
+        <w:t xml:space="preserve">  ---</w:t>
+      </w:r>
+      <w:r>
+        <w:sym w:font="Wingdings" w:char="F0E0"/>
+      </w:r>
+      <w:r>
+        <w:t xml:space="preserve"> Enable optional modules and customizations. And Enable Repeatable instruments and events.</w:t>
+      </w:r>
+    </w:p>
+    <w:p>
+      <w:pPr>
+        <w:pStyle w:val="ListParagraph"/>
+        <w:jc w:val="both"/>
+      </w:pPr>
+      <w:r>
         <w:rPr>
-          <w:b/>
-          <w:u w:val="single"/>
+          <w:noProof/>
         </w:rPr>
-      </w:pPr>
-      <w:r>
-        <w:rPr>
-          <w:b/>
-          <w:u w:val="single"/>
-        </w:rPr>
-        <w:t>Instructions for Data entry</w:t>
-      </w:r>
-    </w:p>
-    <w:p>
-      <w:pPr>
-        <w:jc w:val="both"/>
-      </w:pPr>
+        <w:drawing>
+          <wp:inline distT="0" distB="0" distL="0" distR="0" wp14:anchorId="087B1457" wp14:editId="6324359F">
+            <wp:extent cx="5560906" cy="1878965"/>
+            <wp:effectExtent l="0" t="0" r="1905" b="635"/>
+            <wp:docPr id="8" name="Picture 8"/>
+            <wp:cNvGraphicFramePr>
+              <a:graphicFrameLocks xmlns:a="http://schemas.openxmlformats.org/drawingml/2006/main" noChangeAspect="1"/>
+            </wp:cNvGraphicFramePr>
+            <a:graphic xmlns:a="http://schemas.openxmlformats.org/drawingml/2006/main">
+              <a:graphicData uri="http://schemas.openxmlformats.org/drawingml/2006/picture">
+                <pic:pic xmlns:pic="http://schemas.openxmlformats.org/drawingml/2006/picture">
+                  <pic:nvPicPr>
+                    <pic:cNvPr id="8" name="Screen Shot 2019-05-07 at 2.18.04 PM.png"/>
+                    <pic:cNvPicPr/>
+                  </pic:nvPicPr>
+                  <pic:blipFill>
+                    <a:blip r:embed="rId12">
+                      <a:extLst>
+                        <a:ext uri="{28A0092B-C50C-407E-A947-70E740481C1C}">
+                          <a14:useLocalDpi xmlns:a14="http://schemas.microsoft.com/office/drawing/2010/main" val="0"/>
+                        </a:ext>
+                      </a:extLst>
+                    </a:blip>
+                    <a:stretch>
+                      <a:fillRect/>
+                    </a:stretch>
+                  </pic:blipFill>
+                  <pic:spPr>
+                    <a:xfrm>
+                      <a:off x="0" y="0"/>
+                      <a:ext cx="5567973" cy="1881353"/>
+                    </a:xfrm>
+                    <a:prstGeom prst="rect">
+                      <a:avLst/>
+                    </a:prstGeom>
+                  </pic:spPr>
+                </pic:pic>
+              </a:graphicData>
+            </a:graphic>
+          </wp:inline>
+        </w:drawing>
+      </w:r>
     </w:p>
     <w:p>
       <w:pPr>
@@ -615,28 +620,7 @@
         <w:jc w:val="both"/>
       </w:pPr>
       <w:r>
-        <w:rPr>
-          <w:b/>
-        </w:rPr>
-        <w:t>Baseline</w:t>
-      </w:r>
-      <w:r>
-        <w:t xml:space="preserve"> </w:t>
-      </w:r>
-      <w:r>
-        <w:t xml:space="preserve">– </w:t>
-      </w:r>
-      <w:r>
-        <w:t>The forms in this event need to be filled,</w:t>
-      </w:r>
-      <w:r>
-        <w:t xml:space="preserve"> when the </w:t>
-      </w:r>
-      <w:r>
-        <w:t>subjec</w:t>
-      </w:r>
-      <w:r>
-        <w:t>t comes in for the first time for Blood draw.</w:t>
+        <w:t>Enable “Autonumbering for records”. Click on Modify for Repeatable instruments and events.</w:t>
       </w:r>
     </w:p>
     <w:p>
@@ -650,30 +634,50 @@
       </w:pPr>
       <w:r>
         <w:rPr>
-          <w:b/>
+          <w:noProof/>
         </w:rPr>
-        <w:t>Visit 2</w:t>
-      </w:r>
-      <w:r>
-        <w:t xml:space="preserve"> – The forms in this event need to be filled </w:t>
-      </w:r>
-      <w:r>
-        <w:t xml:space="preserve">only </w:t>
-      </w:r>
-      <w:r>
-        <w:t>if the subject comes</w:t>
-      </w:r>
-      <w:r>
-        <w:t xml:space="preserve"> in </w:t>
-      </w:r>
-      <w:r>
-        <w:t>for a s</w:t>
-      </w:r>
-      <w:r>
-        <w:t>econd blood draw</w:t>
-      </w:r>
-      <w:r>
-        <w:t>. Otherwise leave the forms in this event blank</w:t>
+        <w:lastRenderedPageBreak/>
+        <w:drawing>
+          <wp:inline distT="0" distB="0" distL="0" distR="0" wp14:anchorId="30FE3891" wp14:editId="674C2A6D">
+            <wp:extent cx="5242560" cy="3584096"/>
+            <wp:effectExtent l="0" t="0" r="2540" b="0"/>
+            <wp:docPr id="9" name="Picture 9"/>
+            <wp:cNvGraphicFramePr>
+              <a:graphicFrameLocks xmlns:a="http://schemas.openxmlformats.org/drawingml/2006/main" noChangeAspect="1"/>
+            </wp:cNvGraphicFramePr>
+            <a:graphic xmlns:a="http://schemas.openxmlformats.org/drawingml/2006/main">
+              <a:graphicData uri="http://schemas.openxmlformats.org/drawingml/2006/picture">
+                <pic:pic xmlns:pic="http://schemas.openxmlformats.org/drawingml/2006/picture">
+                  <pic:nvPicPr>
+                    <pic:cNvPr id="9" name="Screen Shot 2019-05-07 at 2.21.44 PM.png"/>
+                    <pic:cNvPicPr/>
+                  </pic:nvPicPr>
+                  <pic:blipFill>
+                    <a:blip r:embed="rId13">
+                      <a:extLst>
+                        <a:ext uri="{28A0092B-C50C-407E-A947-70E740481C1C}">
+                          <a14:useLocalDpi xmlns:a14="http://schemas.microsoft.com/office/drawing/2010/main" val="0"/>
+                        </a:ext>
+                      </a:extLst>
+                    </a:blip>
+                    <a:stretch>
+                      <a:fillRect/>
+                    </a:stretch>
+                  </pic:blipFill>
+                  <pic:spPr>
+                    <a:xfrm>
+                      <a:off x="0" y="0"/>
+                      <a:ext cx="5251998" cy="3590548"/>
+                    </a:xfrm>
+                    <a:prstGeom prst="rect">
+                      <a:avLst/>
+                    </a:prstGeom>
+                  </pic:spPr>
+                </pic:pic>
+              </a:graphicData>
+            </a:graphic>
+          </wp:inline>
+        </w:drawing>
       </w:r>
     </w:p>
     <w:p>
@@ -684,6 +688,459 @@
           <w:numId w:val="6"/>
         </w:numPr>
         <w:jc w:val="both"/>
+        <w:rPr>
+          <w:b/>
+        </w:rPr>
+      </w:pPr>
+      <w:r>
+        <w:t xml:space="preserve">Select Repeat instruments and </w:t>
+      </w:r>
+      <w:r>
+        <w:rPr>
+          <w:b/>
+        </w:rPr>
+        <w:t>NOT Repeat Entire event</w:t>
+      </w:r>
+    </w:p>
+    <w:p>
+      <w:pPr>
+        <w:pStyle w:val="ListParagraph"/>
+        <w:numPr>
+          <w:ilvl w:val="0"/>
+          <w:numId w:val="6"/>
+        </w:numPr>
+        <w:jc w:val="both"/>
+      </w:pPr>
+      <w:r>
+        <w:t xml:space="preserve">Under Custom label for repeating </w:t>
+      </w:r>
+      <w:proofErr w:type="gramStart"/>
+      <w:r>
+        <w:t>instruments  -</w:t>
+      </w:r>
+      <w:proofErr w:type="gramEnd"/>
+      <w:r>
+        <w:t xml:space="preserve"> </w:t>
+      </w:r>
+    </w:p>
+    <w:p>
+      <w:pPr>
+        <w:pStyle w:val="ListParagraph"/>
+        <w:numPr>
+          <w:ilvl w:val="1"/>
+          <w:numId w:val="6"/>
+        </w:numPr>
+        <w:jc w:val="both"/>
+      </w:pPr>
+      <w:r>
+        <w:t xml:space="preserve">For Shipping - </w:t>
+      </w:r>
+      <w:r>
+        <w:t>[</w:t>
+      </w:r>
+      <w:proofErr w:type="spellStart"/>
+      <w:r>
+        <w:t>shipped_date</w:t>
+      </w:r>
+      <w:proofErr w:type="spellEnd"/>
+      <w:r>
+        <w:t>]; plasma [</w:t>
+      </w:r>
+      <w:proofErr w:type="spellStart"/>
+      <w:r>
+        <w:t>total_ship_pl</w:t>
+      </w:r>
+      <w:proofErr w:type="spellEnd"/>
+      <w:r>
+        <w:t xml:space="preserve">] </w:t>
+      </w:r>
+      <w:proofErr w:type="gramStart"/>
+      <w:r>
+        <w:t>ml;  Buffy</w:t>
+      </w:r>
+      <w:proofErr w:type="gramEnd"/>
+      <w:r>
+        <w:t xml:space="preserve"> Coat [</w:t>
+      </w:r>
+      <w:proofErr w:type="spellStart"/>
+      <w:r>
+        <w:t>total_ship_bc</w:t>
+      </w:r>
+      <w:proofErr w:type="spellEnd"/>
+      <w:r>
+        <w:t>] ml;  Blood Serum [</w:t>
+      </w:r>
+      <w:proofErr w:type="spellStart"/>
+      <w:r>
+        <w:t>total_ship_bs</w:t>
+      </w:r>
+      <w:proofErr w:type="spellEnd"/>
+      <w:r>
+        <w:t>] ml; DNA [</w:t>
+      </w:r>
+      <w:proofErr w:type="spellStart"/>
+      <w:r>
+        <w:t>total_ship_dna</w:t>
+      </w:r>
+      <w:proofErr w:type="spellEnd"/>
+      <w:r>
+        <w:t>] microliters</w:t>
+      </w:r>
+    </w:p>
+    <w:p>
+      <w:pPr>
+        <w:pStyle w:val="ListParagraph"/>
+        <w:numPr>
+          <w:ilvl w:val="1"/>
+          <w:numId w:val="6"/>
+        </w:numPr>
+        <w:jc w:val="both"/>
+      </w:pPr>
+      <w:r>
+        <w:t xml:space="preserve">For Whole Blood - </w:t>
+      </w:r>
+      <w:r>
+        <w:t>[</w:t>
+      </w:r>
+      <w:proofErr w:type="spellStart"/>
+      <w:r>
+        <w:t>wb_date_entered</w:t>
+      </w:r>
+      <w:proofErr w:type="spellEnd"/>
+      <w:r>
+        <w:t>]; [</w:t>
+      </w:r>
+      <w:proofErr w:type="spellStart"/>
+      <w:r>
+        <w:t>tot_vol_wb_aliq_bl_as</w:t>
+      </w:r>
+      <w:proofErr w:type="spellEnd"/>
+      <w:r>
+        <w:t>] ml in total from [</w:t>
+      </w:r>
+      <w:proofErr w:type="spellStart"/>
+      <w:r>
+        <w:t>wb_rem_vial_tot_bl_as</w:t>
+      </w:r>
+      <w:proofErr w:type="spellEnd"/>
+      <w:r>
+        <w:t>] aliquots from Baseline/[tot_vol_wb_aliq_v2_as] ml in total from [wb_rem_vial_tot_v2_as] aliquots from Visit 2</w:t>
+      </w:r>
+    </w:p>
+    <w:p>
+      <w:pPr>
+        <w:pStyle w:val="ListParagraph"/>
+        <w:numPr>
+          <w:ilvl w:val="1"/>
+          <w:numId w:val="6"/>
+        </w:numPr>
+        <w:jc w:val="both"/>
+      </w:pPr>
+      <w:r>
+        <w:t xml:space="preserve">For Blood Plasma - </w:t>
+      </w:r>
+      <w:r>
+        <w:t>[</w:t>
+      </w:r>
+      <w:proofErr w:type="spellStart"/>
+      <w:r>
+        <w:t>pl_date_entered</w:t>
+      </w:r>
+      <w:proofErr w:type="spellEnd"/>
+      <w:r>
+        <w:t>]; [</w:t>
+      </w:r>
+      <w:proofErr w:type="spellStart"/>
+      <w:r>
+        <w:t>tot_vol_pl_aliq_bl_as</w:t>
+      </w:r>
+      <w:proofErr w:type="spellEnd"/>
+      <w:r>
+        <w:t>] ml in total from [</w:t>
+      </w:r>
+      <w:proofErr w:type="spellStart"/>
+      <w:r>
+        <w:t>pl_rem_vial_tot_bl_as</w:t>
+      </w:r>
+      <w:proofErr w:type="spellEnd"/>
+      <w:r>
+        <w:t>] aliquots from Baseline/[tot_vol_pl_aliq_v2_as] ml in total from [pl_rem_vial_tot_v2_as] aliquots from Visit 2</w:t>
+      </w:r>
+    </w:p>
+    <w:p>
+      <w:pPr>
+        <w:pStyle w:val="ListParagraph"/>
+        <w:numPr>
+          <w:ilvl w:val="1"/>
+          <w:numId w:val="6"/>
+        </w:numPr>
+        <w:jc w:val="both"/>
+      </w:pPr>
+      <w:r>
+        <w:t xml:space="preserve">For Buffy Coat - </w:t>
+      </w:r>
+      <w:r>
+        <w:t>[</w:t>
+      </w:r>
+      <w:proofErr w:type="spellStart"/>
+      <w:r>
+        <w:t>bc_date_entered</w:t>
+      </w:r>
+      <w:proofErr w:type="spellEnd"/>
+      <w:r>
+        <w:t>]; [</w:t>
+      </w:r>
+      <w:proofErr w:type="spellStart"/>
+      <w:r>
+        <w:t>tot_vol_bc_aliq_bl_as</w:t>
+      </w:r>
+      <w:proofErr w:type="spellEnd"/>
+      <w:r>
+        <w:t>] ml in total from [</w:t>
+      </w:r>
+      <w:proofErr w:type="spellStart"/>
+      <w:r>
+        <w:t>bc_rem_vial_tot_bl_as</w:t>
+      </w:r>
+      <w:proofErr w:type="spellEnd"/>
+      <w:r>
+        <w:t>] aliquots from Baseline/[tot_vol_bc_aliq_v2_as] ml in total from [bc_rem_vial_tot_v2_as] aliquots from Visit 2</w:t>
+      </w:r>
+    </w:p>
+    <w:p>
+      <w:pPr>
+        <w:pStyle w:val="ListParagraph"/>
+        <w:numPr>
+          <w:ilvl w:val="1"/>
+          <w:numId w:val="6"/>
+        </w:numPr>
+        <w:jc w:val="both"/>
+      </w:pPr>
+      <w:r>
+        <w:t xml:space="preserve">For Blood Serum - </w:t>
+      </w:r>
+      <w:r>
+        <w:t>[</w:t>
+      </w:r>
+      <w:proofErr w:type="spellStart"/>
+      <w:r>
+        <w:t>bs_date_entered</w:t>
+      </w:r>
+      <w:proofErr w:type="spellEnd"/>
+      <w:r>
+        <w:t>]; [</w:t>
+      </w:r>
+      <w:proofErr w:type="spellStart"/>
+      <w:r>
+        <w:t>tot_vol_bs_aliq_bl_as</w:t>
+      </w:r>
+      <w:proofErr w:type="spellEnd"/>
+      <w:r>
+        <w:t>] ml in total from [</w:t>
+      </w:r>
+      <w:proofErr w:type="spellStart"/>
+      <w:r>
+        <w:t>bs_rem_vial_tot_bl_as</w:t>
+      </w:r>
+      <w:proofErr w:type="spellEnd"/>
+      <w:r>
+        <w:t>] aliquots from Baseline/[tot_vol_bs_aliq_v2_as] ml in total from [bs_rem_vial_tot_v2_as] aliquots from Visit 2</w:t>
+      </w:r>
+    </w:p>
+    <w:p>
+      <w:pPr>
+        <w:pStyle w:val="ListParagraph"/>
+        <w:numPr>
+          <w:ilvl w:val="1"/>
+          <w:numId w:val="6"/>
+        </w:numPr>
+        <w:jc w:val="both"/>
+      </w:pPr>
+      <w:r>
+        <w:t xml:space="preserve">For DNA - </w:t>
+      </w:r>
+      <w:r>
+        <w:t>[</w:t>
+      </w:r>
+      <w:proofErr w:type="spellStart"/>
+      <w:r>
+        <w:t>dna_date_entered</w:t>
+      </w:r>
+      <w:proofErr w:type="spellEnd"/>
+      <w:r>
+        <w:t>]; [</w:t>
+      </w:r>
+      <w:proofErr w:type="spellStart"/>
+      <w:r>
+        <w:t>tot_vol_dna_aliq_bl_as</w:t>
+      </w:r>
+      <w:proofErr w:type="spellEnd"/>
+      <w:r>
+        <w:t>] ml in total from [</w:t>
+      </w:r>
+      <w:proofErr w:type="spellStart"/>
+      <w:r>
+        <w:t>dna_rem_vial_tot_bl_as</w:t>
+      </w:r>
+      <w:proofErr w:type="spellEnd"/>
+      <w:r>
+        <w:t>] aliquots from Baseline/[tot_vol_dna_aliq_v2_as] ml in total from [dna_rem_vial_tot_v2_as] aliquots from Visit 2</w:t>
+      </w:r>
+    </w:p>
+    <w:p>
+      <w:pPr>
+        <w:pStyle w:val="ListParagraph"/>
+        <w:numPr>
+          <w:ilvl w:val="1"/>
+          <w:numId w:val="6"/>
+        </w:numPr>
+        <w:jc w:val="both"/>
+      </w:pPr>
+      <w:r>
+        <w:t xml:space="preserve">For PBMC - </w:t>
+      </w:r>
+      <w:r>
+        <w:t>[</w:t>
+      </w:r>
+      <w:proofErr w:type="spellStart"/>
+      <w:r>
+        <w:t>pbmc_date_entered</w:t>
+      </w:r>
+      <w:proofErr w:type="spellEnd"/>
+      <w:r>
+        <w:t>]; [</w:t>
+      </w:r>
+      <w:proofErr w:type="spellStart"/>
+      <w:r>
+        <w:t>tot_vol_pbmc_aliq_bl_as</w:t>
+      </w:r>
+      <w:proofErr w:type="spellEnd"/>
+      <w:r>
+        <w:t>] ml in total from [</w:t>
+      </w:r>
+      <w:proofErr w:type="spellStart"/>
+      <w:r>
+        <w:t>pbmc_rem_vial_tot_bl_as</w:t>
+      </w:r>
+      <w:proofErr w:type="spellEnd"/>
+      <w:r>
+        <w:t>] aliquots from Baseline/[tot_vol_pbmc_aliq_v2_as] ml in total from [pbmc_rem_vial_tot_v2_as] aliquots from Visit 2</w:t>
+      </w:r>
+    </w:p>
+    <w:p>
+      <w:pPr>
+        <w:pStyle w:val="ListParagraph"/>
+        <w:numPr>
+          <w:ilvl w:val="1"/>
+          <w:numId w:val="6"/>
+        </w:numPr>
+        <w:jc w:val="both"/>
+      </w:pPr>
+      <w:r>
+        <w:t>Once all of this is done, your project will be ready.</w:t>
+      </w:r>
+    </w:p>
+    <w:p>
+      <w:pPr>
+        <w:jc w:val="both"/>
+        <w:rPr>
+          <w:b/>
+          <w:u w:val="single"/>
+        </w:rPr>
+      </w:pPr>
+      <w:r>
+        <w:rPr>
+          <w:b/>
+          <w:u w:val="single"/>
+        </w:rPr>
+        <w:lastRenderedPageBreak/>
+        <w:t>Instructions for Data entry</w:t>
+      </w:r>
+    </w:p>
+    <w:p>
+      <w:pPr>
+        <w:jc w:val="both"/>
+      </w:pPr>
+    </w:p>
+    <w:p>
+      <w:pPr>
+        <w:pStyle w:val="ListParagraph"/>
+        <w:numPr>
+          <w:ilvl w:val="0"/>
+          <w:numId w:val="6"/>
+        </w:numPr>
+        <w:jc w:val="both"/>
+      </w:pPr>
+      <w:r>
+        <w:rPr>
+          <w:b/>
+        </w:rPr>
+        <w:t>Baseline</w:t>
+      </w:r>
+      <w:r>
+        <w:t xml:space="preserve"> </w:t>
+      </w:r>
+      <w:r>
+        <w:t xml:space="preserve">– </w:t>
+      </w:r>
+      <w:r>
+        <w:t>The forms in this event need to be filled,</w:t>
+      </w:r>
+      <w:r>
+        <w:t xml:space="preserve"> when the </w:t>
+      </w:r>
+      <w:r>
+        <w:t>subjec</w:t>
+      </w:r>
+      <w:r>
+        <w:t>t comes in for the first time for Blood draw.</w:t>
+      </w:r>
+    </w:p>
+    <w:p>
+      <w:pPr>
+        <w:pStyle w:val="ListParagraph"/>
+        <w:numPr>
+          <w:ilvl w:val="0"/>
+          <w:numId w:val="6"/>
+        </w:numPr>
+        <w:jc w:val="both"/>
+      </w:pPr>
+      <w:r>
+        <w:rPr>
+          <w:b/>
+        </w:rPr>
+        <w:t>Visit 2</w:t>
+      </w:r>
+      <w:r>
+        <w:t xml:space="preserve"> – The forms in this event need to be filled </w:t>
+      </w:r>
+      <w:r>
+        <w:t xml:space="preserve">only </w:t>
+      </w:r>
+      <w:r>
+        <w:t>if the subject comes</w:t>
+      </w:r>
+      <w:r>
+        <w:t xml:space="preserve"> in </w:t>
+      </w:r>
+      <w:r>
+        <w:t>for a s</w:t>
+      </w:r>
+      <w:r>
+        <w:t>econd blood draw</w:t>
+      </w:r>
+      <w:r>
+        <w:t>. Otherwise leave the forms in this event blank</w:t>
+      </w:r>
+    </w:p>
+    <w:p>
+      <w:pPr>
+        <w:pStyle w:val="ListParagraph"/>
+        <w:numPr>
+          <w:ilvl w:val="0"/>
+          <w:numId w:val="6"/>
+        </w:numPr>
+        <w:jc w:val="both"/>
       </w:pPr>
       <w:r>
         <w:rPr>
@@ -739,7 +1196,18 @@
         <w:t>subjec</w:t>
       </w:r>
       <w:r>
-        <w:t xml:space="preserve">t.( the values in this form appear if you enter the data in Storage sample and Aliquots form, For examples if a patient does not come for second blood draw, there field “Volume of Whole Blood – Visit 2” will be blank. And the </w:t>
+        <w:t>t.</w:t>
+      </w:r>
+      <w:r>
+        <w:t xml:space="preserve"> </w:t>
+      </w:r>
+      <w:proofErr w:type="gramStart"/>
+      <w:r>
+        <w:t>(</w:t>
+      </w:r>
+      <w:proofErr w:type="gramEnd"/>
+      <w:r>
+        <w:t xml:space="preserve"> the values in this form appear if you enter the data in Storage sample and Aliquots form, For examples if a patient does not come for second blood draw, there field “Volume of Whole Blood – Visit 2” will be blank. And the </w:t>
       </w:r>
       <w:r>
         <w:t>values</w:t>
@@ -769,128 +1237,14 @@
         <w:t>Shipping</w:t>
       </w:r>
       <w:r>
-        <w:rPr>
-          <w:b/>
-          <w:i/>
-        </w:rPr>
+        <w:t xml:space="preserve"> form – In this form the information about the volume of the samples and place to be shipped</w:t>
+      </w:r>
+      <w:r>
         <w:t xml:space="preserve"> </w:t>
       </w:r>
       <w:r>
-        <w:t xml:space="preserve"> form – In this form the information about the volume of the samples and place to be shipped(if any) is recorded.</w:t>
-      </w:r>
-    </w:p>
-    <w:p>
-      <w:pPr>
-        <w:pStyle w:val="ListParagraph"/>
-        <w:numPr>
-          <w:ilvl w:val="0"/>
-          <w:numId w:val="10"/>
-        </w:numPr>
-        <w:jc w:val="both"/>
-        <w:rPr>
-          <w:b/>
-          <w:i/>
-        </w:rPr>
-      </w:pPr>
-      <w:r>
-        <w:rPr>
-          <w:b/>
-          <w:i/>
-        </w:rPr>
-        <w:t xml:space="preserve">Post Shipping – Remaining Volume </w:t>
-      </w:r>
-      <w:r>
-        <w:t>form has overall volume of samples and number of vials for a subject after any of the subject’s samples are shipped.</w:t>
-      </w:r>
-    </w:p>
-    <w:p>
-      <w:pPr>
-        <w:pStyle w:val="ListParagraph"/>
-        <w:numPr>
-          <w:ilvl w:val="0"/>
-          <w:numId w:val="10"/>
-        </w:numPr>
-        <w:jc w:val="both"/>
-        <w:rPr>
-          <w:b/>
-          <w:i/>
-        </w:rPr>
-      </w:pPr>
-      <w:r>
-        <w:rPr>
-          <w:b/>
-          <w:i/>
-        </w:rPr>
-        <w:t>Post Shipping-Storage Aliquots -Baseline visit</w:t>
-      </w:r>
-      <w:r>
-        <w:rPr>
-          <w:b/>
-          <w:i/>
-        </w:rPr>
-        <w:t xml:space="preserve"> </w:t>
-      </w:r>
-      <w:r>
-        <w:t>form has volume and location information about the samples after sample has been shipped.</w:t>
-      </w:r>
-    </w:p>
-    <w:p>
-      <w:pPr>
-        <w:pStyle w:val="ListParagraph"/>
-        <w:numPr>
-          <w:ilvl w:val="0"/>
-          <w:numId w:val="10"/>
-        </w:numPr>
-        <w:jc w:val="both"/>
-        <w:rPr>
-          <w:b/>
-          <w:i/>
-        </w:rPr>
-      </w:pPr>
-      <w:r>
-        <w:rPr>
-          <w:b/>
-          <w:i/>
-        </w:rPr>
-        <w:t xml:space="preserve">Post Shipping-Storage Aliquots </w:t>
-      </w:r>
-      <w:r>
-        <w:rPr>
-          <w:b/>
-          <w:i/>
-        </w:rPr>
-        <w:t>–</w:t>
-      </w:r>
-      <w:r>
-        <w:rPr>
-          <w:b/>
-          <w:i/>
-        </w:rPr>
-        <w:t xml:space="preserve"> visit</w:t>
-      </w:r>
-      <w:r>
-        <w:rPr>
-          <w:b/>
-          <w:i/>
-        </w:rPr>
-        <w:t xml:space="preserve"> 2 </w:t>
-      </w:r>
-      <w:r>
-        <w:t xml:space="preserve">form has volume and location information about the samples for a subject’s second blood draw, after sample has been shipped </w:t>
-      </w:r>
-    </w:p>
-    <w:p>
-      <w:pPr>
-        <w:jc w:val="both"/>
-        <w:rPr>
-          <w:b/>
-        </w:rPr>
-      </w:pPr>
-    </w:p>
-    <w:p>
-      <w:pPr>
-        <w:jc w:val="both"/>
-      </w:pPr>
+        <w:t>(if any) is recorded.</w:t>
+      </w:r>
     </w:p>
     <w:p>
       <w:pPr>
@@ -903,45 +1257,69 @@
         <w:jc w:val="both"/>
       </w:pPr>
       <w:r>
-        <w:t xml:space="preserve">For a record – </w:t>
-      </w:r>
-    </w:p>
-    <w:p>
-      <w:pPr>
-        <w:pStyle w:val="ListParagraph"/>
-        <w:ind w:left="360"/>
-        <w:jc w:val="both"/>
-      </w:pPr>
-      <w:r>
-        <w:t xml:space="preserve">        1. If you did not enter complete information, make sure you select “incomplete” for “Complete?” field so you can come back to the record. Check Lock in the next field so you don’t accidentally change the values. When you are ready to make changes, unlock the record and make changes. </w:t>
-      </w:r>
-    </w:p>
-    <w:p>
-      <w:pPr>
-        <w:pStyle w:val="ListParagraph"/>
-        <w:ind w:left="360"/>
-        <w:jc w:val="both"/>
-      </w:pPr>
-      <w:r>
-        <w:t xml:space="preserve">        2. If you enter the data completely, make sure you select “Unverified” for “Complete?” field so you can come back to the record. Check Lock in the next field so you don’t accidentally change the values. When you are ready to make changes, unlock the record and make changes.</w:t>
-      </w:r>
-    </w:p>
-    <w:p>
-      <w:pPr>
-        <w:pStyle w:val="ListParagraph"/>
-        <w:ind w:left="360"/>
-        <w:jc w:val="both"/>
-      </w:pPr>
-      <w:r>
-        <w:t xml:space="preserve">        3. If you enter the data completely and the data is verified, make sure you select “Complete” for “Complete?” field. Check Lock in the next field so you don’t accidentally change the values. </w:t>
-      </w:r>
-    </w:p>
-    <w:p>
-      <w:pPr>
-        <w:pStyle w:val="ListParagraph"/>
-        <w:ind w:left="360"/>
-        <w:jc w:val="both"/>
-      </w:pPr>
+        <w:rPr>
+          <w:b/>
+        </w:rPr>
+        <w:t xml:space="preserve">Storage </w:t>
+      </w:r>
+      <w:r>
+        <w:rPr>
+          <w:b/>
+        </w:rPr>
+        <w:t xml:space="preserve">– Post – Shipping Event - </w:t>
+      </w:r>
+      <w:r>
+        <w:rPr>
+          <w:b/>
+          <w:i/>
+        </w:rPr>
+        <w:t>Each Sample type has its own form with provisions for</w:t>
+      </w:r>
+      <w:r>
+        <w:rPr>
+          <w:b/>
+          <w:i/>
+        </w:rPr>
+        <w:t xml:space="preserve"> -Baseline visit</w:t>
+      </w:r>
+      <w:r>
+        <w:rPr>
+          <w:b/>
+          <w:i/>
+        </w:rPr>
+        <w:t xml:space="preserve"> and</w:t>
+      </w:r>
+      <w:r>
+        <w:rPr>
+          <w:b/>
+          <w:i/>
+        </w:rPr>
+        <w:t xml:space="preserve"> visit</w:t>
+      </w:r>
+      <w:r>
+        <w:rPr>
+          <w:b/>
+          <w:i/>
+        </w:rPr>
+        <w:t xml:space="preserve"> 2 </w:t>
+      </w:r>
+      <w:r>
+        <w:rPr>
+          <w:b/>
+          <w:i/>
+        </w:rPr>
+        <w:t>-</w:t>
+      </w:r>
+      <w:r>
+        <w:rPr>
+          <w:b/>
+          <w:i/>
+        </w:rPr>
+        <w:t xml:space="preserve"> </w:t>
+      </w:r>
+      <w:r>
+        <w:t>displaying volume and location information about the samples after sample has been shipped.</w:t>
+      </w:r>
     </w:p>
     <w:p>
       <w:pPr>
@@ -954,7 +1332,26 @@
         <w:jc w:val="both"/>
       </w:pPr>
       <w:r>
-        <w:t xml:space="preserve">If you see that there are values already in a field that means they are calculated fields. Please verify that those values are correct before you move on to next field. </w:t>
+        <w:rPr>
+          <w:b/>
+          <w:i/>
+        </w:rPr>
+        <w:t xml:space="preserve">For All sample type forms in the Storage - Post shipping event </w:t>
+      </w:r>
+      <w:r>
+        <w:t xml:space="preserve">- You need to update </w:t>
+      </w:r>
+      <w:r>
+        <w:t xml:space="preserve">the fields </w:t>
+      </w:r>
+      <w:r>
+        <w:t>“Volume shipped”</w:t>
+      </w:r>
+      <w:r>
+        <w:t xml:space="preserve"> </w:t>
+      </w:r>
+      <w:r>
+        <w:t>(in ml) and the remaining volume.</w:t>
       </w:r>
     </w:p>
     <w:p>
@@ -972,67 +1369,161 @@
           <w:b/>
           <w:i/>
         </w:rPr>
-        <w:t>Post Shipping-Storage Aliquots</w:t>
-      </w:r>
+        <w:t>You copy “Set a custom record label” under Additional customizations from old version of the project</w:t>
+      </w:r>
+      <w:r>
+        <w:t>.</w:t>
+      </w:r>
+    </w:p>
+    <w:p>
+      <w:pPr>
+        <w:pStyle w:val="ListParagraph"/>
+        <w:ind w:left="360"/>
+        <w:jc w:val="both"/>
+      </w:pPr>
       <w:r>
         <w:rPr>
-          <w:b/>
-          <w:i/>
+          <w:noProof/>
         </w:rPr>
-        <w:t xml:space="preserve"> forms </w:t>
-      </w:r>
-      <w:r>
-        <w:t xml:space="preserve">will have “-------“ if there are no values entered for those fields in </w:t>
-      </w:r>
-      <w:r>
-        <w:rPr>
-          <w:b/>
-          <w:i/>
-        </w:rPr>
-        <w:t>Storage samples and Aliquots form</w:t>
-      </w:r>
-      <w:r>
-        <w:rPr>
-          <w:b/>
-          <w:i/>
-        </w:rPr>
-        <w:t>s</w:t>
-      </w:r>
-      <w:r>
-        <w:rPr>
-          <w:b/>
-          <w:i/>
-        </w:rPr>
-        <w:t xml:space="preserve">. </w:t>
-      </w:r>
-      <w:r>
-        <w:t xml:space="preserve">You need to update </w:t>
-      </w:r>
-      <w:r>
-        <w:t>“Volume shipped”(in ml)</w:t>
-      </w:r>
-    </w:p>
-    <w:p>
-      <w:pPr>
+        <w:drawing>
+          <wp:inline distT="0" distB="0" distL="0" distR="0" wp14:anchorId="0CA753AE" wp14:editId="0A41F422">
+            <wp:extent cx="5943600" cy="2103120"/>
+            <wp:effectExtent l="0" t="0" r="0" b="5080"/>
+            <wp:docPr id="2" name="Picture 2"/>
+            <wp:cNvGraphicFramePr>
+              <a:graphicFrameLocks xmlns:a="http://schemas.openxmlformats.org/drawingml/2006/main" noChangeAspect="1"/>
+            </wp:cNvGraphicFramePr>
+            <a:graphic xmlns:a="http://schemas.openxmlformats.org/drawingml/2006/main">
+              <a:graphicData uri="http://schemas.openxmlformats.org/drawingml/2006/picture">
+                <pic:pic xmlns:pic="http://schemas.openxmlformats.org/drawingml/2006/picture">
+                  <pic:nvPicPr>
+                    <pic:cNvPr id="2" name="Screen Shot 2019-05-08 at 10.48.26 AM.png"/>
+                    <pic:cNvPicPr/>
+                  </pic:nvPicPr>
+                  <pic:blipFill>
+                    <a:blip r:embed="rId14">
+                      <a:extLst>
+                        <a:ext uri="{28A0092B-C50C-407E-A947-70E740481C1C}">
+                          <a14:useLocalDpi xmlns:a14="http://schemas.microsoft.com/office/drawing/2010/main" val="0"/>
+                        </a:ext>
+                      </a:extLst>
+                    </a:blip>
+                    <a:stretch>
+                      <a:fillRect/>
+                    </a:stretch>
+                  </pic:blipFill>
+                  <pic:spPr>
+                    <a:xfrm>
+                      <a:off x="0" y="0"/>
+                      <a:ext cx="5943600" cy="2103120"/>
+                    </a:xfrm>
+                    <a:prstGeom prst="rect">
+                      <a:avLst/>
+                    </a:prstGeom>
+                  </pic:spPr>
+                </pic:pic>
+              </a:graphicData>
+            </a:graphic>
+          </wp:inline>
+        </w:drawing>
+      </w:r>
+    </w:p>
+    <w:p>
+      <w:pPr>
+        <w:pStyle w:val="ListParagraph"/>
         <w:ind w:left="360"/>
         <w:jc w:val="both"/>
       </w:pPr>
-    </w:p>
-    <w:p>
-      <w:pPr>
+      <w:bookmarkStart w:id="0" w:name="_GoBack"/>
+      <w:bookmarkEnd w:id="0"/>
+    </w:p>
+    <w:p>
+      <w:pPr>
+        <w:pStyle w:val="ListParagraph"/>
+        <w:numPr>
+          <w:ilvl w:val="0"/>
+          <w:numId w:val="6"/>
+        </w:numPr>
         <w:ind w:left="360"/>
         <w:jc w:val="both"/>
       </w:pPr>
-    </w:p>
-    <w:p>
-      <w:pPr>
+      <w:r>
+        <w:t xml:space="preserve">For a record – </w:t>
+      </w:r>
+    </w:p>
+    <w:p>
+      <w:pPr>
+        <w:pStyle w:val="ListParagraph"/>
         <w:ind w:left="360"/>
         <w:jc w:val="both"/>
       </w:pPr>
+      <w:r>
+        <w:t xml:space="preserve">        1. If you did not enter complete information, make sure you select “incomplete” for “Complete?” field so you can come back to the record. Check Lock in the next field so you don’t accidentally change the values. When you are ready to make changes, unlock the record and make changes. </w:t>
+      </w:r>
+    </w:p>
+    <w:p>
+      <w:pPr>
+        <w:pStyle w:val="ListParagraph"/>
+        <w:ind w:left="360"/>
+        <w:jc w:val="both"/>
+      </w:pPr>
+      <w:r>
+        <w:t xml:space="preserve">        2. If you enter the data completely, make sure you select “Unverified” for “Complete?” field so you can come back to the record. Check Lock in the next field so you don’t accidentally change the values. When you are ready to make changes, unlock the record and make changes.</w:t>
+      </w:r>
+    </w:p>
+    <w:p>
+      <w:pPr>
+        <w:pStyle w:val="ListParagraph"/>
+        <w:ind w:left="360"/>
+        <w:jc w:val="both"/>
+      </w:pPr>
+      <w:r>
+        <w:lastRenderedPageBreak/>
+        <w:t xml:space="preserve">        3. If you enter the data completely and the data is verified, make sure you select “Complete” for “Complete?” field. Check Lock in the next field so you don’t accidentally change the values. </w:t>
+      </w:r>
+    </w:p>
+    <w:p>
+      <w:pPr>
+        <w:pStyle w:val="ListParagraph"/>
+        <w:ind w:left="360"/>
+        <w:jc w:val="both"/>
+      </w:pPr>
+    </w:p>
+    <w:p>
+      <w:pPr>
+        <w:pStyle w:val="ListParagraph"/>
+        <w:numPr>
+          <w:ilvl w:val="0"/>
+          <w:numId w:val="6"/>
+        </w:numPr>
+        <w:ind w:left="360"/>
+        <w:jc w:val="both"/>
+      </w:pPr>
+      <w:r>
+        <w:t xml:space="preserve">If you see that there are values already in a field that means they are calculated fields. Please verify that those values are correct before you move on to next field. </w:t>
+      </w:r>
+    </w:p>
+    <w:p>
+      <w:pPr>
+        <w:ind w:left="360"/>
+        <w:jc w:val="both"/>
+      </w:pPr>
+    </w:p>
+    <w:p>
+      <w:pPr>
+        <w:ind w:left="360"/>
+        <w:jc w:val="both"/>
+      </w:pPr>
+    </w:p>
+    <w:p>
+      <w:pPr>
+        <w:ind w:left="360"/>
+        <w:jc w:val="both"/>
+      </w:pPr>
     </w:p>
     <w:sectPr>
-      <w:footerReference w:type="even" r:id="rId12"/>
-      <w:footerReference w:type="default" r:id="rId13"/>
+      <w:footerReference w:type="even" r:id="rId15"/>
+      <w:footerReference w:type="default" r:id="rId16"/>
       <w:pgSz w:w="12240" w:h="15840"/>
       <w:pgMar w:top="1440" w:right="1440" w:bottom="1440" w:left="1440" w:header="720" w:footer="720" w:gutter="0"/>
       <w:cols w:space="720"/>
@@ -1043,7 +1534,7 @@
 </file>
 
 <file path=word/endnotes.xml><?xml version="1.0" encoding="utf-8"?>
-<w:endnotes xmlns:wpc="http://schemas.microsoft.com/office/word/2010/wordprocessingCanvas" xmlns:mo="http://schemas.microsoft.com/office/mac/office/2008/main" xmlns:mc="http://schemas.openxmlformats.org/markup-compatibility/2006" xmlns:mv="urn:schemas-microsoft-com:mac:vml" xmlns:o="urn:schemas-microsoft-com:office:office" xmlns:r="http://schemas.openxmlformats.org/officeDocument/2006/relationships" xmlns:m="http://schemas.openxmlformats.org/officeDocument/2006/math" xmlns:v="urn:schemas-microsoft-com:vml" xmlns:wp14="http://schemas.microsoft.com/office/word/2010/wordprocessingDrawing" xmlns:wp="http://schemas.openxmlformats.org/drawingml/2006/wordprocessingDrawing" xmlns:w10="urn:schemas-microsoft-com:office:word" xmlns:w="http://schemas.openxmlformats.org/wordprocessingml/2006/main" xmlns:w14="http://schemas.microsoft.com/office/word/2010/wordml" xmlns:w15="http://schemas.microsoft.com/office/word/2012/wordml" xmlns:wpg="http://schemas.microsoft.com/office/word/2010/wordprocessingGroup" xmlns:wpi="http://schemas.microsoft.com/office/word/2010/wordprocessingInk" xmlns:wne="http://schemas.microsoft.com/office/word/2006/wordml" xmlns:wps="http://schemas.microsoft.com/office/word/2010/wordprocessingShape" mc:Ignorable="w14 w15 wp14">
+<w:endnotes xmlns:wpc="http://schemas.microsoft.com/office/word/2010/wordprocessingCanvas" xmlns:cx="http://schemas.microsoft.com/office/drawing/2014/chartex" xmlns:cx1="http://schemas.microsoft.com/office/drawing/2015/9/8/chartex" xmlns:cx2="http://schemas.microsoft.com/office/drawing/2015/10/21/chartex" xmlns:cx3="http://schemas.microsoft.com/office/drawing/2016/5/9/chartex" xmlns:cx4="http://schemas.microsoft.com/office/drawing/2016/5/10/chartex" xmlns:cx5="http://schemas.microsoft.com/office/drawing/2016/5/11/chartex" xmlns:cx6="http://schemas.microsoft.com/office/drawing/2016/5/12/chartex" xmlns:cx7="http://schemas.microsoft.com/office/drawing/2016/5/13/chartex" xmlns:cx8="http://schemas.microsoft.com/office/drawing/2016/5/14/chartex" xmlns:mc="http://schemas.openxmlformats.org/markup-compatibility/2006" xmlns:aink="http://schemas.microsoft.com/office/drawing/2016/ink" xmlns:am3d="http://schemas.microsoft.com/office/drawing/2017/model3d" xmlns:o="urn:schemas-microsoft-com:office:office" xmlns:r="http://schemas.openxmlformats.org/officeDocument/2006/relationships" xmlns:m="http://schemas.openxmlformats.org/officeDocument/2006/math" xmlns:v="urn:schemas-microsoft-com:vml" xmlns:wp14="http://schemas.microsoft.com/office/word/2010/wordprocessingDrawing" xmlns:wp="http://schemas.openxmlformats.org/drawingml/2006/wordprocessingDrawing" xmlns:w10="urn:schemas-microsoft-com:office:word" xmlns:w="http://schemas.openxmlformats.org/wordprocessingml/2006/main" xmlns:w14="http://schemas.microsoft.com/office/word/2010/wordml" xmlns:w15="http://schemas.microsoft.com/office/word/2012/wordml" xmlns:w16cid="http://schemas.microsoft.com/office/word/2016/wordml/cid" xmlns:w16se="http://schemas.microsoft.com/office/word/2015/wordml/symex" xmlns:wpg="http://schemas.microsoft.com/office/word/2010/wordprocessingGroup" xmlns:wpi="http://schemas.microsoft.com/office/word/2010/wordprocessingInk" xmlns:wne="http://schemas.microsoft.com/office/word/2006/wordml" xmlns:wps="http://schemas.microsoft.com/office/word/2010/wordprocessingShape" mc:Ignorable="w14 w15 w16se w16cid wp14">
   <w:endnote w:type="separator" w:id="-1">
     <w:p>
       <w:r>
@@ -1062,7 +1553,7 @@
 </file>
 
 <file path=word/footer1.xml><?xml version="1.0" encoding="utf-8"?>
-<w:ftr xmlns:wpc="http://schemas.microsoft.com/office/word/2010/wordprocessingCanvas" xmlns:mo="http://schemas.microsoft.com/office/mac/office/2008/main" xmlns:mc="http://schemas.openxmlformats.org/markup-compatibility/2006" xmlns:mv="urn:schemas-microsoft-com:mac:vml" xmlns:o="urn:schemas-microsoft-com:office:office" xmlns:r="http://schemas.openxmlformats.org/officeDocument/2006/relationships" xmlns:m="http://schemas.openxmlformats.org/officeDocument/2006/math" xmlns:v="urn:schemas-microsoft-com:vml" xmlns:wp14="http://schemas.microsoft.com/office/word/2010/wordprocessingDrawing" xmlns:wp="http://schemas.openxmlformats.org/drawingml/2006/wordprocessingDrawing" xmlns:w10="urn:schemas-microsoft-com:office:word" xmlns:w="http://schemas.openxmlformats.org/wordprocessingml/2006/main" xmlns:w14="http://schemas.microsoft.com/office/word/2010/wordml" xmlns:w15="http://schemas.microsoft.com/office/word/2012/wordml" xmlns:wpg="http://schemas.microsoft.com/office/word/2010/wordprocessingGroup" xmlns:wpi="http://schemas.microsoft.com/office/word/2010/wordprocessingInk" xmlns:wne="http://schemas.microsoft.com/office/word/2006/wordml" xmlns:wps="http://schemas.microsoft.com/office/word/2010/wordprocessingShape" mc:Ignorable="w14 w15 wp14">
+<w:ftr xmlns:wpc="http://schemas.microsoft.com/office/word/2010/wordprocessingCanvas" xmlns:cx="http://schemas.microsoft.com/office/drawing/2014/chartex" xmlns:cx1="http://schemas.microsoft.com/office/drawing/2015/9/8/chartex" xmlns:cx2="http://schemas.microsoft.com/office/drawing/2015/10/21/chartex" xmlns:cx3="http://schemas.microsoft.com/office/drawing/2016/5/9/chartex" xmlns:cx4="http://schemas.microsoft.com/office/drawing/2016/5/10/chartex" xmlns:cx5="http://schemas.microsoft.com/office/drawing/2016/5/11/chartex" xmlns:cx6="http://schemas.microsoft.com/office/drawing/2016/5/12/chartex" xmlns:cx7="http://schemas.microsoft.com/office/drawing/2016/5/13/chartex" xmlns:cx8="http://schemas.microsoft.com/office/drawing/2016/5/14/chartex" xmlns:mc="http://schemas.openxmlformats.org/markup-compatibility/2006" xmlns:aink="http://schemas.microsoft.com/office/drawing/2016/ink" xmlns:am3d="http://schemas.microsoft.com/office/drawing/2017/model3d" xmlns:o="urn:schemas-microsoft-com:office:office" xmlns:r="http://schemas.openxmlformats.org/officeDocument/2006/relationships" xmlns:m="http://schemas.openxmlformats.org/officeDocument/2006/math" xmlns:v="urn:schemas-microsoft-com:vml" xmlns:wp14="http://schemas.microsoft.com/office/word/2010/wordprocessingDrawing" xmlns:wp="http://schemas.openxmlformats.org/drawingml/2006/wordprocessingDrawing" xmlns:w10="urn:schemas-microsoft-com:office:word" xmlns:w="http://schemas.openxmlformats.org/wordprocessingml/2006/main" xmlns:w14="http://schemas.microsoft.com/office/word/2010/wordml" xmlns:w15="http://schemas.microsoft.com/office/word/2012/wordml" xmlns:w16cid="http://schemas.microsoft.com/office/word/2016/wordml/cid" xmlns:w16se="http://schemas.microsoft.com/office/word/2015/wordml/symex" xmlns:wpg="http://schemas.microsoft.com/office/word/2010/wordprocessingGroup" xmlns:wpi="http://schemas.microsoft.com/office/word/2010/wordprocessingInk" xmlns:wne="http://schemas.microsoft.com/office/word/2006/wordml" xmlns:wps="http://schemas.microsoft.com/office/word/2010/wordprocessingShape" mc:Ignorable="w14 w15 w16se w16cid wp14">
   <w:p>
     <w:pPr>
       <w:pStyle w:val="Footer"/>
@@ -1100,7 +1591,7 @@
 </file>
 
 <file path=word/footer2.xml><?xml version="1.0" encoding="utf-8"?>
-<w:ftr xmlns:wpc="http://schemas.microsoft.com/office/word/2010/wordprocessingCanvas" xmlns:mo="http://schemas.microsoft.com/office/mac/office/2008/main" xmlns:mc="http://schemas.openxmlformats.org/markup-compatibility/2006" xmlns:mv="urn:schemas-microsoft-com:mac:vml" xmlns:o="urn:schemas-microsoft-com:office:office" xmlns:r="http://schemas.openxmlformats.org/officeDocument/2006/relationships" xmlns:m="http://schemas.openxmlformats.org/officeDocument/2006/math" xmlns:v="urn:schemas-microsoft-com:vml" xmlns:wp14="http://schemas.microsoft.com/office/word/2010/wordprocessingDrawing" xmlns:wp="http://schemas.openxmlformats.org/drawingml/2006/wordprocessingDrawing" xmlns:w10="urn:schemas-microsoft-com:office:word" xmlns:w="http://schemas.openxmlformats.org/wordprocessingml/2006/main" xmlns:w14="http://schemas.microsoft.com/office/word/2010/wordml" xmlns:w15="http://schemas.microsoft.com/office/word/2012/wordml" xmlns:wpg="http://schemas.microsoft.com/office/word/2010/wordprocessingGroup" xmlns:wpi="http://schemas.microsoft.com/office/word/2010/wordprocessingInk" xmlns:wne="http://schemas.microsoft.com/office/word/2006/wordml" xmlns:wps="http://schemas.microsoft.com/office/word/2010/wordprocessingShape" mc:Ignorable="w14 w15 wp14">
+<w:ftr xmlns:wpc="http://schemas.microsoft.com/office/word/2010/wordprocessingCanvas" xmlns:cx="http://schemas.microsoft.com/office/drawing/2014/chartex" xmlns:cx1="http://schemas.microsoft.com/office/drawing/2015/9/8/chartex" xmlns:cx2="http://schemas.microsoft.com/office/drawing/2015/10/21/chartex" xmlns:cx3="http://schemas.microsoft.com/office/drawing/2016/5/9/chartex" xmlns:cx4="http://schemas.microsoft.com/office/drawing/2016/5/10/chartex" xmlns:cx5="http://schemas.microsoft.com/office/drawing/2016/5/11/chartex" xmlns:cx6="http://schemas.microsoft.com/office/drawing/2016/5/12/chartex" xmlns:cx7="http://schemas.microsoft.com/office/drawing/2016/5/13/chartex" xmlns:cx8="http://schemas.microsoft.com/office/drawing/2016/5/14/chartex" xmlns:mc="http://schemas.openxmlformats.org/markup-compatibility/2006" xmlns:aink="http://schemas.microsoft.com/office/drawing/2016/ink" xmlns:am3d="http://schemas.microsoft.com/office/drawing/2017/model3d" xmlns:o="urn:schemas-microsoft-com:office:office" xmlns:r="http://schemas.openxmlformats.org/officeDocument/2006/relationships" xmlns:m="http://schemas.openxmlformats.org/officeDocument/2006/math" xmlns:v="urn:schemas-microsoft-com:vml" xmlns:wp14="http://schemas.microsoft.com/office/word/2010/wordprocessingDrawing" xmlns:wp="http://schemas.openxmlformats.org/drawingml/2006/wordprocessingDrawing" xmlns:w10="urn:schemas-microsoft-com:office:word" xmlns:w="http://schemas.openxmlformats.org/wordprocessingml/2006/main" xmlns:w14="http://schemas.microsoft.com/office/word/2010/wordml" xmlns:w15="http://schemas.microsoft.com/office/word/2012/wordml" xmlns:w16cid="http://schemas.microsoft.com/office/word/2016/wordml/cid" xmlns:w16se="http://schemas.microsoft.com/office/word/2015/wordml/symex" xmlns:wpg="http://schemas.microsoft.com/office/word/2010/wordprocessingGroup" xmlns:wpi="http://schemas.microsoft.com/office/word/2010/wordprocessingInk" xmlns:wne="http://schemas.microsoft.com/office/word/2006/wordml" xmlns:wps="http://schemas.microsoft.com/office/word/2010/wordprocessingShape" mc:Ignorable="w14 w15 w16se w16cid wp14">
   <w:p>
     <w:pPr>
       <w:pStyle w:val="Footer"/>
@@ -1151,7 +1642,7 @@
 </file>
 
 <file path=word/footnotes.xml><?xml version="1.0" encoding="utf-8"?>
-<w:footnotes xmlns:wpc="http://schemas.microsoft.com/office/word/2010/wordprocessingCanvas" xmlns:mo="http://schemas.microsoft.com/office/mac/office/2008/main" xmlns:mc="http://schemas.openxmlformats.org/markup-compatibility/2006" xmlns:mv="urn:schemas-microsoft-com:mac:vml" xmlns:o="urn:schemas-microsoft-com:office:office" xmlns:r="http://schemas.openxmlformats.org/officeDocument/2006/relationships" xmlns:m="http://schemas.openxmlformats.org/officeDocument/2006/math" xmlns:v="urn:schemas-microsoft-com:vml" xmlns:wp14="http://schemas.microsoft.com/office/word/2010/wordprocessingDrawing" xmlns:wp="http://schemas.openxmlformats.org/drawingml/2006/wordprocessingDrawing" xmlns:w10="urn:schemas-microsoft-com:office:word" xmlns:w="http://schemas.openxmlformats.org/wordprocessingml/2006/main" xmlns:w14="http://schemas.microsoft.com/office/word/2010/wordml" xmlns:w15="http://schemas.microsoft.com/office/word/2012/wordml" xmlns:wpg="http://schemas.microsoft.com/office/word/2010/wordprocessingGroup" xmlns:wpi="http://schemas.microsoft.com/office/word/2010/wordprocessingInk" xmlns:wne="http://schemas.microsoft.com/office/word/2006/wordml" xmlns:wps="http://schemas.microsoft.com/office/word/2010/wordprocessingShape" mc:Ignorable="w14 w15 wp14">
+<w:footnotes xmlns:wpc="http://schemas.microsoft.com/office/word/2010/wordprocessingCanvas" xmlns:cx="http://schemas.microsoft.com/office/drawing/2014/chartex" xmlns:cx1="http://schemas.microsoft.com/office/drawing/2015/9/8/chartex" xmlns:cx2="http://schemas.microsoft.com/office/drawing/2015/10/21/chartex" xmlns:cx3="http://schemas.microsoft.com/office/drawing/2016/5/9/chartex" xmlns:cx4="http://schemas.microsoft.com/office/drawing/2016/5/10/chartex" xmlns:cx5="http://schemas.microsoft.com/office/drawing/2016/5/11/chartex" xmlns:cx6="http://schemas.microsoft.com/office/drawing/2016/5/12/chartex" xmlns:cx7="http://schemas.microsoft.com/office/drawing/2016/5/13/chartex" xmlns:cx8="http://schemas.microsoft.com/office/drawing/2016/5/14/chartex" xmlns:mc="http://schemas.openxmlformats.org/markup-compatibility/2006" xmlns:aink="http://schemas.microsoft.com/office/drawing/2016/ink" xmlns:am3d="http://schemas.microsoft.com/office/drawing/2017/model3d" xmlns:o="urn:schemas-microsoft-com:office:office" xmlns:r="http://schemas.openxmlformats.org/officeDocument/2006/relationships" xmlns:m="http://schemas.openxmlformats.org/officeDocument/2006/math" xmlns:v="urn:schemas-microsoft-com:vml" xmlns:wp14="http://schemas.microsoft.com/office/word/2010/wordprocessingDrawing" xmlns:wp="http://schemas.openxmlformats.org/drawingml/2006/wordprocessingDrawing" xmlns:w10="urn:schemas-microsoft-com:office:word" xmlns:w="http://schemas.openxmlformats.org/wordprocessingml/2006/main" xmlns:w14="http://schemas.microsoft.com/office/word/2010/wordml" xmlns:w15="http://schemas.microsoft.com/office/word/2012/wordml" xmlns:w16cid="http://schemas.microsoft.com/office/word/2016/wordml/cid" xmlns:w16se="http://schemas.microsoft.com/office/word/2015/wordml/symex" xmlns:wpg="http://schemas.microsoft.com/office/word/2010/wordprocessingGroup" xmlns:wpi="http://schemas.microsoft.com/office/word/2010/wordprocessingInk" xmlns:wne="http://schemas.microsoft.com/office/word/2006/wordml" xmlns:wps="http://schemas.microsoft.com/office/word/2010/wordprocessingShape" mc:Ignorable="w14 w15 w16se w16cid wp14">
   <w:footnote w:type="separator" w:id="-1">
     <w:p>
       <w:r>
@@ -1170,8 +1661,8 @@
 </file>
 
 <file path=word/numbering.xml><?xml version="1.0" encoding="utf-8"?>
-<w:numbering xmlns:wpc="http://schemas.microsoft.com/office/word/2010/wordprocessingCanvas" xmlns:mo="http://schemas.microsoft.com/office/mac/office/2008/main" xmlns:mc="http://schemas.openxmlformats.org/markup-compatibility/2006" xmlns:mv="urn:schemas-microsoft-com:mac:vml" xmlns:o="urn:schemas-microsoft-com:office:office" xmlns:r="http://schemas.openxmlformats.org/officeDocument/2006/relationships" xmlns:m="http://schemas.openxmlformats.org/officeDocument/2006/math" xmlns:v="urn:schemas-microsoft-com:vml" xmlns:wp14="http://schemas.microsoft.com/office/word/2010/wordprocessingDrawing" xmlns:wp="http://schemas.openxmlformats.org/drawingml/2006/wordprocessingDrawing" xmlns:w10="urn:schemas-microsoft-com:office:word" xmlns:w="http://schemas.openxmlformats.org/wordprocessingml/2006/main" xmlns:w14="http://schemas.microsoft.com/office/word/2010/wordml" xmlns:w15="http://schemas.microsoft.com/office/word/2012/wordml" xmlns:wpg="http://schemas.microsoft.com/office/word/2010/wordprocessingGroup" xmlns:wpi="http://schemas.microsoft.com/office/word/2010/wordprocessingInk" xmlns:wne="http://schemas.microsoft.com/office/word/2006/wordml" xmlns:wps="http://schemas.microsoft.com/office/word/2010/wordprocessingShape" mc:Ignorable="w14 w15 wp14">
-  <w:abstractNum w:abstractNumId="0">
+<w:numbering xmlns:wpc="http://schemas.microsoft.com/office/word/2010/wordprocessingCanvas" xmlns:cx="http://schemas.microsoft.com/office/drawing/2014/chartex" xmlns:cx1="http://schemas.microsoft.com/office/drawing/2015/9/8/chartex" xmlns:cx2="http://schemas.microsoft.com/office/drawing/2015/10/21/chartex" xmlns:cx3="http://schemas.microsoft.com/office/drawing/2016/5/9/chartex" xmlns:cx4="http://schemas.microsoft.com/office/drawing/2016/5/10/chartex" xmlns:cx5="http://schemas.microsoft.com/office/drawing/2016/5/11/chartex" xmlns:cx6="http://schemas.microsoft.com/office/drawing/2016/5/12/chartex" xmlns:cx7="http://schemas.microsoft.com/office/drawing/2016/5/13/chartex" xmlns:cx8="http://schemas.microsoft.com/office/drawing/2016/5/14/chartex" xmlns:mc="http://schemas.openxmlformats.org/markup-compatibility/2006" xmlns:aink="http://schemas.microsoft.com/office/drawing/2016/ink" xmlns:am3d="http://schemas.microsoft.com/office/drawing/2017/model3d" xmlns:o="urn:schemas-microsoft-com:office:office" xmlns:r="http://schemas.openxmlformats.org/officeDocument/2006/relationships" xmlns:m="http://schemas.openxmlformats.org/officeDocument/2006/math" xmlns:v="urn:schemas-microsoft-com:vml" xmlns:wp14="http://schemas.microsoft.com/office/word/2010/wordprocessingDrawing" xmlns:wp="http://schemas.openxmlformats.org/drawingml/2006/wordprocessingDrawing" xmlns:w10="urn:schemas-microsoft-com:office:word" xmlns:w="http://schemas.openxmlformats.org/wordprocessingml/2006/main" xmlns:w14="http://schemas.microsoft.com/office/word/2010/wordml" xmlns:w15="http://schemas.microsoft.com/office/word/2012/wordml" xmlns:w16cid="http://schemas.microsoft.com/office/word/2016/wordml/cid" xmlns:w16se="http://schemas.microsoft.com/office/word/2015/wordml/symex" xmlns:wpg="http://schemas.microsoft.com/office/word/2010/wordprocessingGroup" xmlns:wpi="http://schemas.microsoft.com/office/word/2010/wordprocessingInk" xmlns:wne="http://schemas.microsoft.com/office/word/2006/wordml" xmlns:wps="http://schemas.microsoft.com/office/word/2010/wordprocessingShape" mc:Ignorable="w14 w15 w16se w16cid wp14">
+  <w:abstractNum w:abstractNumId="0" w15:restartNumberingAfterBreak="0">
     <w:nsid w:val="01791ACD"/>
     <w:multiLevelType w:val="hybridMultilevel"/>
     <w:tmpl w:val="D0E0A740"/>
@@ -1284,7 +1775,7 @@
       </w:rPr>
     </w:lvl>
   </w:abstractNum>
-  <w:abstractNum w:abstractNumId="1">
+  <w:abstractNum w:abstractNumId="1" w15:restartNumberingAfterBreak="0">
     <w:nsid w:val="15B33525"/>
     <w:multiLevelType w:val="hybridMultilevel"/>
     <w:tmpl w:val="0EB230CA"/>
@@ -1397,10 +1888,10 @@
       </w:rPr>
     </w:lvl>
   </w:abstractNum>
-  <w:abstractNum w:abstractNumId="2">
+  <w:abstractNum w:abstractNumId="2" w15:restartNumberingAfterBreak="0">
     <w:nsid w:val="16D34012"/>
     <w:multiLevelType w:val="hybridMultilevel"/>
-    <w:tmpl w:val="8B7A3730"/>
+    <w:tmpl w:val="C198844A"/>
     <w:lvl w:ilvl="0" w:tplc="04090001">
       <w:start w:val="1"/>
       <w:numFmt w:val="bullet"/>
@@ -1413,104 +1904,104 @@
         <w:rFonts w:ascii="Symbol" w:hAnsi="Symbol" w:hint="default"/>
       </w:rPr>
     </w:lvl>
-    <w:lvl w:ilvl="1" w:tplc="04090003" w:tentative="1">
+    <w:lvl w:ilvl="1" w:tplc="0409000F">
+      <w:start w:val="1"/>
+      <w:numFmt w:val="decimal"/>
+      <w:lvlText w:val="%2."/>
+      <w:lvlJc w:val="left"/>
+      <w:pPr>
+        <w:ind w:left="1440" w:hanging="360"/>
+      </w:pPr>
+      <w:rPr>
+        <w:rFonts w:hint="default"/>
+      </w:rPr>
+    </w:lvl>
+    <w:lvl w:ilvl="2" w:tplc="04090005" w:tentative="1">
+      <w:start w:val="1"/>
+      <w:numFmt w:val="bullet"/>
+      <w:lvlText w:val=""/>
+      <w:lvlJc w:val="left"/>
+      <w:pPr>
+        <w:ind w:left="2160" w:hanging="360"/>
+      </w:pPr>
+      <w:rPr>
+        <w:rFonts w:ascii="Wingdings" w:hAnsi="Wingdings" w:hint="default"/>
+      </w:rPr>
+    </w:lvl>
+    <w:lvl w:ilvl="3" w:tplc="04090001" w:tentative="1">
+      <w:start w:val="1"/>
+      <w:numFmt w:val="bullet"/>
+      <w:lvlText w:val=""/>
+      <w:lvlJc w:val="left"/>
+      <w:pPr>
+        <w:ind w:left="2880" w:hanging="360"/>
+      </w:pPr>
+      <w:rPr>
+        <w:rFonts w:ascii="Symbol" w:hAnsi="Symbol" w:hint="default"/>
+      </w:rPr>
+    </w:lvl>
+    <w:lvl w:ilvl="4" w:tplc="04090003" w:tentative="1">
       <w:start w:val="1"/>
       <w:numFmt w:val="bullet"/>
       <w:lvlText w:val="o"/>
       <w:lvlJc w:val="left"/>
       <w:pPr>
-        <w:ind w:left="1440" w:hanging="360"/>
+        <w:ind w:left="3600" w:hanging="360"/>
       </w:pPr>
       <w:rPr>
         <w:rFonts w:ascii="Courier New" w:hAnsi="Courier New" w:cs="Courier New" w:hint="default"/>
       </w:rPr>
     </w:lvl>
-    <w:lvl w:ilvl="2" w:tplc="04090005" w:tentative="1">
+    <w:lvl w:ilvl="5" w:tplc="04090005" w:tentative="1">
       <w:start w:val="1"/>
       <w:numFmt w:val="bullet"/>
       <w:lvlText w:val=""/>
       <w:lvlJc w:val="left"/>
       <w:pPr>
-        <w:ind w:left="2160" w:hanging="360"/>
+        <w:ind w:left="4320" w:hanging="360"/>
       </w:pPr>
       <w:rPr>
         <w:rFonts w:ascii="Wingdings" w:hAnsi="Wingdings" w:hint="default"/>
       </w:rPr>
     </w:lvl>
-    <w:lvl w:ilvl="3" w:tplc="04090001" w:tentative="1">
+    <w:lvl w:ilvl="6" w:tplc="04090001" w:tentative="1">
       <w:start w:val="1"/>
       <w:numFmt w:val="bullet"/>
       <w:lvlText w:val=""/>
       <w:lvlJc w:val="left"/>
       <w:pPr>
-        <w:ind w:left="2880" w:hanging="360"/>
+        <w:ind w:left="5040" w:hanging="360"/>
       </w:pPr>
       <w:rPr>
         <w:rFonts w:ascii="Symbol" w:hAnsi="Symbol" w:hint="default"/>
       </w:rPr>
     </w:lvl>
-    <w:lvl w:ilvl="4" w:tplc="04090003" w:tentative="1">
+    <w:lvl w:ilvl="7" w:tplc="04090003" w:tentative="1">
       <w:start w:val="1"/>
       <w:numFmt w:val="bullet"/>
       <w:lvlText w:val="o"/>
       <w:lvlJc w:val="left"/>
       <w:pPr>
-        <w:ind w:left="3600" w:hanging="360"/>
+        <w:ind w:left="5760" w:hanging="360"/>
       </w:pPr>
       <w:rPr>
         <w:rFonts w:ascii="Courier New" w:hAnsi="Courier New" w:cs="Courier New" w:hint="default"/>
       </w:rPr>
     </w:lvl>
-    <w:lvl w:ilvl="5" w:tplc="04090005" w:tentative="1">
+    <w:lvl w:ilvl="8" w:tplc="04090005" w:tentative="1">
       <w:start w:val="1"/>
       <w:numFmt w:val="bullet"/>
       <w:lvlText w:val=""/>
       <w:lvlJc w:val="left"/>
       <w:pPr>
-        <w:ind w:left="4320" w:hanging="360"/>
+        <w:ind w:left="6480" w:hanging="360"/>
       </w:pPr>
       <w:rPr>
         <w:rFonts w:ascii="Wingdings" w:hAnsi="Wingdings" w:hint="default"/>
       </w:rPr>
     </w:lvl>
-    <w:lvl w:ilvl="6" w:tplc="04090001" w:tentative="1">
-      <w:start w:val="1"/>
-      <w:numFmt w:val="bullet"/>
-      <w:lvlText w:val=""/>
-      <w:lvlJc w:val="left"/>
-      <w:pPr>
-        <w:ind w:left="5040" w:hanging="360"/>
-      </w:pPr>
-      <w:rPr>
-        <w:rFonts w:ascii="Symbol" w:hAnsi="Symbol" w:hint="default"/>
-      </w:rPr>
-    </w:lvl>
-    <w:lvl w:ilvl="7" w:tplc="04090003" w:tentative="1">
-      <w:start w:val="1"/>
-      <w:numFmt w:val="bullet"/>
-      <w:lvlText w:val="o"/>
-      <w:lvlJc w:val="left"/>
-      <w:pPr>
-        <w:ind w:left="5760" w:hanging="360"/>
-      </w:pPr>
-      <w:rPr>
-        <w:rFonts w:ascii="Courier New" w:hAnsi="Courier New" w:cs="Courier New" w:hint="default"/>
-      </w:rPr>
-    </w:lvl>
-    <w:lvl w:ilvl="8" w:tplc="04090005" w:tentative="1">
-      <w:start w:val="1"/>
-      <w:numFmt w:val="bullet"/>
-      <w:lvlText w:val=""/>
-      <w:lvlJc w:val="left"/>
-      <w:pPr>
-        <w:ind w:left="6480" w:hanging="360"/>
-      </w:pPr>
-      <w:rPr>
-        <w:rFonts w:ascii="Wingdings" w:hAnsi="Wingdings" w:hint="default"/>
-      </w:rPr>
-    </w:lvl>
   </w:abstractNum>
-  <w:abstractNum w:abstractNumId="3">
+  <w:abstractNum w:abstractNumId="3" w15:restartNumberingAfterBreak="0">
     <w:nsid w:val="195C032E"/>
     <w:multiLevelType w:val="multilevel"/>
     <w:tmpl w:val="3CA02D08"/>
@@ -1599,7 +2090,7 @@
       </w:pPr>
     </w:lvl>
   </w:abstractNum>
-  <w:abstractNum w:abstractNumId="4">
+  <w:abstractNum w:abstractNumId="4" w15:restartNumberingAfterBreak="0">
     <w:nsid w:val="20D2590C"/>
     <w:multiLevelType w:val="hybridMultilevel"/>
     <w:tmpl w:val="AE3A6A2A"/>
@@ -1712,7 +2203,7 @@
       </w:rPr>
     </w:lvl>
   </w:abstractNum>
-  <w:abstractNum w:abstractNumId="5">
+  <w:abstractNum w:abstractNumId="5" w15:restartNumberingAfterBreak="0">
     <w:nsid w:val="3BE465E4"/>
     <w:multiLevelType w:val="hybridMultilevel"/>
     <w:tmpl w:val="70D052FC"/>
@@ -1825,7 +2316,7 @@
       </w:rPr>
     </w:lvl>
   </w:abstractNum>
-  <w:abstractNum w:abstractNumId="6">
+  <w:abstractNum w:abstractNumId="6" w15:restartNumberingAfterBreak="0">
     <w:nsid w:val="63E473AC"/>
     <w:multiLevelType w:val="hybridMultilevel"/>
     <w:tmpl w:val="AD5AD88E"/>
@@ -1938,7 +2429,7 @@
       </w:rPr>
     </w:lvl>
   </w:abstractNum>
-  <w:abstractNum w:abstractNumId="7">
+  <w:abstractNum w:abstractNumId="7" w15:restartNumberingAfterBreak="0">
     <w:nsid w:val="777C1F03"/>
     <w:multiLevelType w:val="hybridMultilevel"/>
     <w:tmpl w:val="696E0F74"/>
@@ -2051,7 +2542,7 @@
       </w:rPr>
     </w:lvl>
   </w:abstractNum>
-  <w:abstractNum w:abstractNumId="8">
+  <w:abstractNum w:abstractNumId="8" w15:restartNumberingAfterBreak="0">
     <w:nsid w:val="78A9393E"/>
     <w:multiLevelType w:val="hybridMultilevel"/>
     <w:tmpl w:val="93DCD940"/>
@@ -2164,7 +2655,7 @@
       </w:rPr>
     </w:lvl>
   </w:abstractNum>
-  <w:abstractNum w:abstractNumId="9">
+  <w:abstractNum w:abstractNumId="9" w15:restartNumberingAfterBreak="0">
     <w:nsid w:val="7AEF7428"/>
     <w:multiLevelType w:val="hybridMultilevel"/>
     <w:tmpl w:val="E070DDAC"/>
@@ -2277,7 +2768,7 @@
       </w:rPr>
     </w:lvl>
   </w:abstractNum>
-  <w:abstractNum w:abstractNumId="10">
+  <w:abstractNum w:abstractNumId="10" w15:restartNumberingAfterBreak="0">
     <w:nsid w:val="7D8C441D"/>
     <w:multiLevelType w:val="hybridMultilevel"/>
     <w:tmpl w:val="7EA2B13E"/>
@@ -2427,7 +2918,7 @@
 </file>
 
 <file path=word/styles.xml><?xml version="1.0" encoding="utf-8"?>
-<w:styles xmlns:mc="http://schemas.openxmlformats.org/markup-compatibility/2006" xmlns:r="http://schemas.openxmlformats.org/officeDocument/2006/relationships" xmlns:w="http://schemas.openxmlformats.org/wordprocessingml/2006/main" xmlns:w14="http://schemas.microsoft.com/office/word/2010/wordml" xmlns:w15="http://schemas.microsoft.com/office/word/2012/wordml" mc:Ignorable="w14 w15">
+<w:styles xmlns:mc="http://schemas.openxmlformats.org/markup-compatibility/2006" xmlns:r="http://schemas.openxmlformats.org/officeDocument/2006/relationships" xmlns:w="http://schemas.openxmlformats.org/wordprocessingml/2006/main" xmlns:w14="http://schemas.microsoft.com/office/word/2010/wordml" xmlns:w15="http://schemas.microsoft.com/office/word/2012/wordml" xmlns:w16cid="http://schemas.microsoft.com/office/word/2016/wordml/cid" xmlns:w16se="http://schemas.microsoft.com/office/word/2015/wordml/symex" mc:Ignorable="w14 w15 w16se w16cid">
   <w:docDefaults>
     <w:rPrDefault>
       <w:rPr>
@@ -2439,7 +2930,7 @@
     </w:rPrDefault>
     <w:pPrDefault/>
   </w:docDefaults>
-  <w:latentStyles w:defLockedState="0" w:defUIPriority="99" w:defSemiHidden="0" w:defUnhideWhenUsed="0" w:defQFormat="0" w:count="382">
+  <w:latentStyles w:defLockedState="0" w:defUIPriority="99" w:defSemiHidden="0" w:defUnhideWhenUsed="0" w:defQFormat="0" w:count="375">
     <w:lsdException w:name="Normal" w:uiPriority="0" w:qFormat="1"/>
     <w:lsdException w:name="heading 1" w:uiPriority="9" w:qFormat="1"/>
     <w:lsdException w:name="heading 2" w:semiHidden="1" w:uiPriority="9" w:unhideWhenUsed="1" w:qFormat="1"/>
@@ -2596,15 +3087,6 @@
     <w:lsdException w:name="Balloon Text" w:semiHidden="1" w:unhideWhenUsed="1"/>
     <w:lsdException w:name="Table Grid" w:uiPriority="39"/>
     <w:lsdException w:name="Table Theme" w:semiHidden="1" w:unhideWhenUsed="1"/>
-    <w:lsdException w:name="Note Level 1" w:semiHidden="1" w:unhideWhenUsed="1"/>
-    <w:lsdException w:name="Note Level 2" w:semiHidden="1" w:unhideWhenUsed="1"/>
-    <w:lsdException w:name="Note Level 3" w:semiHidden="1" w:unhideWhenUsed="1"/>
-    <w:lsdException w:name="Note Level 4" w:semiHidden="1" w:unhideWhenUsed="1"/>
-    <w:lsdException w:name="Note Level 5" w:semiHidden="1" w:unhideWhenUsed="1"/>
-    <w:lsdException w:name="Note Level 6" w:semiHidden="1" w:unhideWhenUsed="1"/>
-    <w:lsdException w:name="Note Level 7" w:semiHidden="1" w:unhideWhenUsed="1"/>
-    <w:lsdException w:name="Note Level 8" w:semiHidden="1" w:unhideWhenUsed="1"/>
-    <w:lsdException w:name="Note Level 9" w:semiHidden="1" w:unhideWhenUsed="1"/>
     <w:lsdException w:name="Placeholder Text" w:semiHidden="1"/>
     <w:lsdException w:name="No Spacing" w:uiPriority="1" w:qFormat="1"/>
     <w:lsdException w:name="Light Shading" w:uiPriority="60"/>

</xml_diff>

<commit_message>
Update the Specimen database instructions
</commit_message>
<xml_diff>
--- a/config/REDCAP_instructions_P1_Specimen.docx
+++ b/config/REDCAP_instructions_P1_Specimen.docx
@@ -1,6 +1,6 @@
 
 <file path=word/document.xml><?xml version="1.0" encoding="utf-8"?>
-<w:document xmlns:wpc="http://schemas.microsoft.com/office/word/2010/wordprocessingCanvas" xmlns:cx="http://schemas.microsoft.com/office/drawing/2014/chartex" xmlns:cx1="http://schemas.microsoft.com/office/drawing/2015/9/8/chartex" xmlns:cx2="http://schemas.microsoft.com/office/drawing/2015/10/21/chartex" xmlns:cx3="http://schemas.microsoft.com/office/drawing/2016/5/9/chartex" xmlns:cx4="http://schemas.microsoft.com/office/drawing/2016/5/10/chartex" xmlns:cx5="http://schemas.microsoft.com/office/drawing/2016/5/11/chartex" xmlns:cx6="http://schemas.microsoft.com/office/drawing/2016/5/12/chartex" xmlns:cx7="http://schemas.microsoft.com/office/drawing/2016/5/13/chartex" xmlns:cx8="http://schemas.microsoft.com/office/drawing/2016/5/14/chartex" xmlns:mc="http://schemas.openxmlformats.org/markup-compatibility/2006" xmlns:aink="http://schemas.microsoft.com/office/drawing/2016/ink" xmlns:am3d="http://schemas.microsoft.com/office/drawing/2017/model3d" xmlns:o="urn:schemas-microsoft-com:office:office" xmlns:r="http://schemas.openxmlformats.org/officeDocument/2006/relationships" xmlns:m="http://schemas.openxmlformats.org/officeDocument/2006/math" xmlns:v="urn:schemas-microsoft-com:vml" xmlns:wp14="http://schemas.microsoft.com/office/word/2010/wordprocessingDrawing" xmlns:wp="http://schemas.openxmlformats.org/drawingml/2006/wordprocessingDrawing" xmlns:w10="urn:schemas-microsoft-com:office:word" xmlns:w="http://schemas.openxmlformats.org/wordprocessingml/2006/main" xmlns:w14="http://schemas.microsoft.com/office/word/2010/wordml" xmlns:w15="http://schemas.microsoft.com/office/word/2012/wordml" xmlns:w16cid="http://schemas.microsoft.com/office/word/2016/wordml/cid" xmlns:w16se="http://schemas.microsoft.com/office/word/2015/wordml/symex" xmlns:wpg="http://schemas.microsoft.com/office/word/2010/wordprocessingGroup" xmlns:wpi="http://schemas.microsoft.com/office/word/2010/wordprocessingInk" xmlns:wne="http://schemas.microsoft.com/office/word/2006/wordml" xmlns:wps="http://schemas.microsoft.com/office/word/2010/wordprocessingShape" mc:Ignorable="w14 w15 w16se w16cid wp14">
+<w:document xmlns:wpc="http://schemas.microsoft.com/office/word/2010/wordprocessingCanvas" xmlns:cx="http://schemas.microsoft.com/office/drawing/2014/chartex" xmlns:cx1="http://schemas.microsoft.com/office/drawing/2015/9/8/chartex" xmlns:cx2="http://schemas.microsoft.com/office/drawing/2015/10/21/chartex" xmlns:cx3="http://schemas.microsoft.com/office/drawing/2016/5/9/chartex" xmlns:cx4="http://schemas.microsoft.com/office/drawing/2016/5/10/chartex" xmlns:cx5="http://schemas.microsoft.com/office/drawing/2016/5/11/chartex" xmlns:cx6="http://schemas.microsoft.com/office/drawing/2016/5/12/chartex" xmlns:cx7="http://schemas.microsoft.com/office/drawing/2016/5/13/chartex" xmlns:cx8="http://schemas.microsoft.com/office/drawing/2016/5/14/chartex" xmlns:mc="http://schemas.openxmlformats.org/markup-compatibility/2006" xmlns:aink="http://schemas.microsoft.com/office/drawing/2016/ink" xmlns:am3d="http://schemas.microsoft.com/office/drawing/2017/model3d" xmlns:o="urn:schemas-microsoft-com:office:office" xmlns:r="http://schemas.openxmlformats.org/officeDocument/2006/relationships" xmlns:m="http://schemas.openxmlformats.org/officeDocument/2006/math" xmlns:v="urn:schemas-microsoft-com:vml" xmlns:wp14="http://schemas.microsoft.com/office/word/2010/wordprocessingDrawing" xmlns:wp="http://schemas.openxmlformats.org/drawingml/2006/wordprocessingDrawing" xmlns:w10="urn:schemas-microsoft-com:office:word" xmlns:w="http://schemas.openxmlformats.org/wordprocessingml/2006/main" xmlns:w14="http://schemas.microsoft.com/office/word/2010/wordml" xmlns:w15="http://schemas.microsoft.com/office/word/2012/wordml" xmlns:w16cex="http://schemas.microsoft.com/office/word/2018/wordml/cex" xmlns:w16cid="http://schemas.microsoft.com/office/word/2016/wordml/cid" xmlns:w16="http://schemas.microsoft.com/office/word/2018/wordml" xmlns:w16se="http://schemas.microsoft.com/office/word/2015/wordml/symex" xmlns:wpg="http://schemas.microsoft.com/office/word/2010/wordprocessingGroup" xmlns:wpi="http://schemas.microsoft.com/office/word/2010/wordprocessingInk" xmlns:wne="http://schemas.microsoft.com/office/word/2006/wordml" xmlns:wps="http://schemas.microsoft.com/office/word/2010/wordprocessingShape" mc:Ignorable="w14 w15 w16se w16cid w16 w16cex wp14">
   <w:body>
     <w:p>
       <w:pPr>
@@ -195,14 +195,11 @@
         <w:jc w:val="both"/>
       </w:pPr>
       <w:r>
-        <w:rPr>
-          <w:noProof/>
-        </w:rPr>
         <w:drawing>
-          <wp:inline distT="0" distB="0" distL="0" distR="0" wp14:anchorId="29F5B361" wp14:editId="7D8696F5">
-            <wp:extent cx="6606540" cy="7281334"/>
+          <wp:inline distT="0" distB="0" distL="0" distR="0" wp14:anchorId="4E83064A" wp14:editId="70405A35">
+            <wp:extent cx="6629400" cy="7493000"/>
             <wp:effectExtent l="0" t="0" r="0" b="0"/>
-            <wp:docPr id="5" name="Picture 5"/>
+            <wp:docPr id="6" name="Picture 6" descr="A screenshot of a social media post&#10;&#10;Description automatically generated"/>
             <wp:cNvGraphicFramePr>
               <a:graphicFrameLocks xmlns:a="http://schemas.openxmlformats.org/drawingml/2006/main" noChangeAspect="1"/>
             </wp:cNvGraphicFramePr>
@@ -210,17 +207,11 @@
               <a:graphicData uri="http://schemas.openxmlformats.org/drawingml/2006/picture">
                 <pic:pic xmlns:pic="http://schemas.openxmlformats.org/drawingml/2006/picture">
                   <pic:nvPicPr>
-                    <pic:cNvPr id="5" name="Screen Shot 2019-05-07 at 2.11.50 PM.png"/>
+                    <pic:cNvPr id="1" name=""/>
                     <pic:cNvPicPr/>
                   </pic:nvPicPr>
                   <pic:blipFill>
-                    <a:blip r:embed="rId8">
-                      <a:extLst>
-                        <a:ext uri="{28A0092B-C50C-407E-A947-70E740481C1C}">
-                          <a14:useLocalDpi xmlns:a14="http://schemas.microsoft.com/office/drawing/2010/main" val="0"/>
-                        </a:ext>
-                      </a:extLst>
-                    </a:blip>
+                    <a:blip r:embed="rId8"/>
                     <a:stretch>
                       <a:fillRect/>
                     </a:stretch>
@@ -228,7 +219,7 @@
                   <pic:spPr>
                     <a:xfrm>
                       <a:off x="0" y="0"/>
-                      <a:ext cx="6656995" cy="7336942"/>
+                      <a:ext cx="6629400" cy="7493000"/>
                     </a:xfrm>
                     <a:prstGeom prst="rect">
                       <a:avLst/>
@@ -442,26 +433,10 @@
         <w:jc w:val="both"/>
       </w:pPr>
       <w:r>
-        <w:lastRenderedPageBreak/>
         <w:t xml:space="preserve">You choose the </w:t>
       </w:r>
       <w:r>
-        <w:t>“</w:t>
-      </w:r>
-      <w:r>
-        <w:t>P</w:t>
-      </w:r>
-      <w:r>
-        <w:t>1</w:t>
-      </w:r>
-      <w:r>
-        <w:t>_Specimen_DataDictionary.csv</w:t>
-      </w:r>
-      <w:r>
-        <w:t>”</w:t>
-      </w:r>
-      <w:r>
-        <w:t xml:space="preserve"> </w:t>
+        <w:t xml:space="preserve">“P1_Specimen_DataDictionary.csv” </w:t>
       </w:r>
       <w:r>
         <w:t>file and upload it. After you finish uploading the data dictionary file, then you go back to “Project Setup” tab on the top. Go to “</w:t>
@@ -484,20 +459,12 @@
         <w:ind w:left="360"/>
         <w:jc w:val="both"/>
       </w:pPr>
-    </w:p>
-    <w:p>
-      <w:pPr>
-        <w:jc w:val="both"/>
-      </w:pPr>
-      <w:r>
-        <w:rPr>
-          <w:noProof/>
-        </w:rPr>
+      <w:r>
         <w:drawing>
-          <wp:inline distT="0" distB="0" distL="0" distR="0" wp14:anchorId="7A10BDA3" wp14:editId="436ADE69">
-            <wp:extent cx="5943600" cy="3947160"/>
-            <wp:effectExtent l="0" t="0" r="0" b="2540"/>
-            <wp:docPr id="7" name="Picture 7"/>
+          <wp:inline distT="0" distB="0" distL="0" distR="0" wp14:anchorId="12DF84ED" wp14:editId="22689833">
+            <wp:extent cx="5943600" cy="4335780"/>
+            <wp:effectExtent l="0" t="0" r="0" b="0"/>
+            <wp:docPr id="10" name="Picture 10" descr="A screenshot of a social media post&#10;&#10;Description automatically generated"/>
             <wp:cNvGraphicFramePr>
               <a:graphicFrameLocks xmlns:a="http://schemas.openxmlformats.org/drawingml/2006/main" noChangeAspect="1"/>
             </wp:cNvGraphicFramePr>
@@ -505,17 +472,11 @@
               <a:graphicData uri="http://schemas.openxmlformats.org/drawingml/2006/picture">
                 <pic:pic xmlns:pic="http://schemas.openxmlformats.org/drawingml/2006/picture">
                   <pic:nvPicPr>
-                    <pic:cNvPr id="7" name="Screen Shot 2019-05-07 at 2.16.19 PM.png"/>
+                    <pic:cNvPr id="1" name=""/>
                     <pic:cNvPicPr/>
                   </pic:nvPicPr>
                   <pic:blipFill>
-                    <a:blip r:embed="rId11">
-                      <a:extLst>
-                        <a:ext uri="{28A0092B-C50C-407E-A947-70E740481C1C}">
-                          <a14:useLocalDpi xmlns:a14="http://schemas.microsoft.com/office/drawing/2010/main" val="0"/>
-                        </a:ext>
-                      </a:extLst>
-                    </a:blip>
+                    <a:blip r:embed="rId11"/>
                     <a:stretch>
                       <a:fillRect/>
                     </a:stretch>
@@ -523,7 +484,7 @@
                   <pic:spPr>
                     <a:xfrm>
                       <a:off x="0" y="0"/>
-                      <a:ext cx="5943600" cy="3947160"/>
+                      <a:ext cx="5943600" cy="4335780"/>
                     </a:xfrm>
                     <a:prstGeom prst="rect">
                       <a:avLst/>
@@ -535,6 +496,11 @@
           </wp:inline>
         </w:drawing>
       </w:r>
+    </w:p>
+    <w:p>
+      <w:pPr>
+        <w:jc w:val="both"/>
+      </w:pPr>
     </w:p>
     <w:p>
       <w:pPr>
@@ -638,10 +604,10 @@
         </w:rPr>
         <w:lastRenderedPageBreak/>
         <w:drawing>
-          <wp:inline distT="0" distB="0" distL="0" distR="0" wp14:anchorId="30FE3891" wp14:editId="674C2A6D">
-            <wp:extent cx="5242560" cy="3584096"/>
-            <wp:effectExtent l="0" t="0" r="2540" b="0"/>
-            <wp:docPr id="9" name="Picture 9"/>
+          <wp:inline distT="0" distB="0" distL="0" distR="0" wp14:anchorId="4FEB445F" wp14:editId="6D3F9D4F">
+            <wp:extent cx="5943600" cy="4667250"/>
+            <wp:effectExtent l="0" t="0" r="0" b="6350"/>
+            <wp:docPr id="11" name="Picture 11" descr="A screenshot of a social media post&#10;&#10;Description automatically generated"/>
             <wp:cNvGraphicFramePr>
               <a:graphicFrameLocks xmlns:a="http://schemas.openxmlformats.org/drawingml/2006/main" noChangeAspect="1"/>
             </wp:cNvGraphicFramePr>
@@ -649,7 +615,7 @@
               <a:graphicData uri="http://schemas.openxmlformats.org/drawingml/2006/picture">
                 <pic:pic xmlns:pic="http://schemas.openxmlformats.org/drawingml/2006/picture">
                   <pic:nvPicPr>
-                    <pic:cNvPr id="9" name="Screen Shot 2019-05-07 at 2.21.44 PM.png"/>
+                    <pic:cNvPr id="11" name="Screen Shot 2020-04-19 at 6.57.34 PM.png"/>
                     <pic:cNvPicPr/>
                   </pic:nvPicPr>
                   <pic:blipFill>
@@ -667,7 +633,7 @@
                   <pic:spPr>
                     <a:xfrm>
                       <a:off x="0" y="0"/>
-                      <a:ext cx="5251998" cy="3590548"/>
+                      <a:ext cx="5943600" cy="4667250"/>
                     </a:xfrm>
                     <a:prstGeom prst="rect">
                       <a:avLst/>
@@ -804,27 +770,54 @@
       </w:r>
       <w:proofErr w:type="spellStart"/>
       <w:r>
-        <w:t>wb_date_entered</w:t>
+        <w:t>wb</w:t>
+      </w:r>
+      <w:r>
+        <w:t>_aliq</w:t>
       </w:r>
       <w:proofErr w:type="spellEnd"/>
       <w:r>
-        <w:t>]; [</w:t>
+        <w:t>], [</w:t>
       </w:r>
       <w:proofErr w:type="spellStart"/>
       <w:r>
-        <w:t>tot_vol_wb_aliq_bl_as</w:t>
+        <w:t>wb</w:t>
+      </w:r>
+      <w:r>
+        <w:t>_vol</w:t>
       </w:r>
       <w:proofErr w:type="spellEnd"/>
       <w:r>
-        <w:t>] ml in total from [</w:t>
+        <w:t>], [</w:t>
       </w:r>
       <w:proofErr w:type="spellStart"/>
       <w:r>
-        <w:t>wb_rem_vial_tot_bl_as</w:t>
+        <w:t>wb</w:t>
+      </w:r>
+      <w:r>
+        <w:t>_rem_vol</w:t>
       </w:r>
       <w:proofErr w:type="spellEnd"/>
       <w:r>
-        <w:t>] aliquots from Baseline/[tot_vol_wb_aliq_v2_as] ml in total from [wb_rem_vial_tot_v2_as] aliquots from Visit 2</w:t>
+        <w:t>], [</w:t>
+      </w:r>
+      <w:r>
+        <w:t>wb</w:t>
+      </w:r>
+      <w:r>
+        <w:t>_rem_vol_ship_1], [</w:t>
+      </w:r>
+      <w:r>
+        <w:t>wb</w:t>
+      </w:r>
+      <w:r>
+        <w:t>_rem_vol_ship_2], [</w:t>
+      </w:r>
+      <w:r>
+        <w:t>wb</w:t>
+      </w:r>
+      <w:r>
+        <w:t>_rem_vol_ship_3]</w:t>
       </w:r>
     </w:p>
     <w:p>
@@ -837,34 +830,37 @@
         <w:jc w:val="both"/>
       </w:pPr>
       <w:r>
-        <w:t xml:space="preserve">For Blood Plasma - </w:t>
+        <w:t xml:space="preserve">For Blood Plasma </w:t>
       </w:r>
       <w:r>
         <w:t>[</w:t>
       </w:r>
       <w:proofErr w:type="spellStart"/>
       <w:r>
-        <w:t>pl_date_entered</w:t>
+        <w:t>pl_aliq</w:t>
       </w:r>
       <w:proofErr w:type="spellEnd"/>
       <w:r>
-        <w:t>]; [</w:t>
+        <w:t>], [</w:t>
       </w:r>
       <w:proofErr w:type="spellStart"/>
       <w:r>
-        <w:t>tot_vol_pl_aliq_bl_as</w:t>
+        <w:t>pl_vol</w:t>
       </w:r>
       <w:proofErr w:type="spellEnd"/>
       <w:r>
-        <w:t>] ml in total from [</w:t>
+        <w:t>], [</w:t>
       </w:r>
       <w:proofErr w:type="spellStart"/>
       <w:r>
-        <w:t>pl_rem_vial_tot_bl_as</w:t>
+        <w:t>pl_rem_vol</w:t>
       </w:r>
       <w:proofErr w:type="spellEnd"/>
       <w:r>
-        <w:t>] aliquots from Baseline/[tot_vol_pl_aliq_v2_as] ml in total from [pl_rem_vial_tot_v2_as] aliquots from Visit 2</w:t>
+        <w:t>], [pl_rem_vol_ship_1], [pl_rem_vol_ship_2], [pl_rem_vol_ship_3]</w:t>
+      </w:r>
+      <w:r>
+        <w:t xml:space="preserve"> </w:t>
       </w:r>
     </w:p>
     <w:p>
@@ -884,27 +880,19 @@
       </w:r>
       <w:proofErr w:type="spellStart"/>
       <w:r>
-        <w:t>bc_date_entered</w:t>
+        <w:t>bc_aliq</w:t>
       </w:r>
       <w:proofErr w:type="spellEnd"/>
       <w:r>
-        <w:t>]; [</w:t>
+        <w:t>], [</w:t>
       </w:r>
       <w:proofErr w:type="spellStart"/>
       <w:r>
-        <w:t>tot_vol_bc_aliq_bl_as</w:t>
+        <w:t>bc_vol</w:t>
       </w:r>
       <w:proofErr w:type="spellEnd"/>
       <w:r>
-        <w:t>] ml in total from [</w:t>
-      </w:r>
-      <w:proofErr w:type="spellStart"/>
-      <w:r>
-        <w:t>bc_rem_vial_tot_bl_as</w:t>
-      </w:r>
-      <w:proofErr w:type="spellEnd"/>
-      <w:r>
-        <w:t>] aliquots from Baseline/[tot_vol_bc_aliq_v2_as] ml in total from [bc_rem_vial_tot_v2_as] aliquots from Visit 2</w:t>
+        <w:t>], [bc_rem_vol_ship_1], [bc_rem_vol_ship_2], [bc_rem_vol_ship_3]</w:t>
       </w:r>
     </w:p>
     <w:p>
@@ -924,27 +912,19 @@
       </w:r>
       <w:proofErr w:type="spellStart"/>
       <w:r>
-        <w:t>bs_date_entered</w:t>
+        <w:t>bs_aliq</w:t>
       </w:r>
       <w:proofErr w:type="spellEnd"/>
       <w:r>
-        <w:t>]; [</w:t>
+        <w:t>], [</w:t>
       </w:r>
       <w:proofErr w:type="spellStart"/>
       <w:r>
-        <w:t>tot_vol_bs_aliq_bl_as</w:t>
+        <w:t>bs_vol</w:t>
       </w:r>
       <w:proofErr w:type="spellEnd"/>
       <w:r>
-        <w:t>] ml in total from [</w:t>
-      </w:r>
-      <w:proofErr w:type="spellStart"/>
-      <w:r>
-        <w:t>bs_rem_vial_tot_bl_as</w:t>
-      </w:r>
-      <w:proofErr w:type="spellEnd"/>
-      <w:r>
-        <w:t>] aliquots from Baseline/[tot_vol_bs_aliq_v2_as] ml in total from [bs_rem_vial_tot_v2_as] aliquots from Visit 2</w:t>
+        <w:t>], [bs_rem_vol_ship_1], [bs_rem_vol_ship_2], [bs_rem_vol_ship_3]</w:t>
       </w:r>
     </w:p>
     <w:p>
@@ -964,27 +944,19 @@
       </w:r>
       <w:proofErr w:type="spellStart"/>
       <w:r>
-        <w:t>dna_date_entered</w:t>
+        <w:t>dna_aliq</w:t>
       </w:r>
       <w:proofErr w:type="spellEnd"/>
       <w:r>
-        <w:t>]; [</w:t>
+        <w:t>], [</w:t>
       </w:r>
       <w:proofErr w:type="spellStart"/>
       <w:r>
-        <w:t>tot_vol_dna_aliq_bl_as</w:t>
+        <w:t>dna_vol</w:t>
       </w:r>
       <w:proofErr w:type="spellEnd"/>
       <w:r>
-        <w:t>] ml in total from [</w:t>
-      </w:r>
-      <w:proofErr w:type="spellStart"/>
-      <w:r>
-        <w:t>dna_rem_vial_tot_bl_as</w:t>
-      </w:r>
-      <w:proofErr w:type="spellEnd"/>
-      <w:r>
-        <w:t>] aliquots from Baseline/[tot_vol_dna_aliq_v2_as] ml in total from [dna_rem_vial_tot_v2_as] aliquots from Visit 2</w:t>
+        <w:t>], [dna_rem_vol_ship_1], [dna_rem_vol_ship_2], [dna_rem_vol_ship_3]</w:t>
       </w:r>
     </w:p>
     <w:p>
@@ -1004,27 +976,19 @@
       </w:r>
       <w:proofErr w:type="spellStart"/>
       <w:r>
-        <w:t>pbmc_date_entered</w:t>
+        <w:t>pbmc_aliq</w:t>
       </w:r>
       <w:proofErr w:type="spellEnd"/>
       <w:r>
-        <w:t>]; [</w:t>
+        <w:t>], [</w:t>
       </w:r>
       <w:proofErr w:type="spellStart"/>
       <w:r>
-        <w:t>tot_vol_pbmc_aliq_bl_as</w:t>
+        <w:t>pbmc_vol</w:t>
       </w:r>
       <w:proofErr w:type="spellEnd"/>
       <w:r>
-        <w:t>] ml in total from [</w:t>
-      </w:r>
-      <w:proofErr w:type="spellStart"/>
-      <w:r>
-        <w:t>pbmc_rem_vial_tot_bl_as</w:t>
-      </w:r>
-      <w:proofErr w:type="spellEnd"/>
-      <w:r>
-        <w:t>] aliquots from Baseline/[tot_vol_pbmc_aliq_v2_as] ml in total from [pbmc_rem_vial_tot_v2_as] aliquots from Visit 2</w:t>
+        <w:t>], [pbmc_rem_vol_ship_1], [pbmc_rem_vol_ship_2], [pbmc_rem_vol_ship_3]</w:t>
       </w:r>
     </w:p>
     <w:p>
@@ -1039,6 +1003,15 @@
       <w:r>
         <w:t>Once all of this is done, your project will be ready.</w:t>
       </w:r>
+    </w:p>
+    <w:p>
+      <w:pPr>
+        <w:jc w:val="both"/>
+        <w:rPr>
+          <w:b/>
+          <w:u w:val="single"/>
+        </w:rPr>
+      </w:pPr>
     </w:p>
     <w:p>
       <w:pPr>
@@ -1130,7 +1103,25 @@
         <w:t>econd blood draw</w:t>
       </w:r>
       <w:r>
-        <w:t>. Otherwise leave the forms in this event blank</w:t>
+        <w:t xml:space="preserve"> when the blood is </w:t>
+      </w:r>
+      <w:r>
+        <w:t>recollect</w:t>
+      </w:r>
+      <w:r>
+        <w:t>ed</w:t>
+      </w:r>
+      <w:r>
+        <w:t xml:space="preserve"> for any record due to initial insufficient sample, then please enter the data into "Visit 2 event".</w:t>
+      </w:r>
+      <w:r>
+        <w:t xml:space="preserve"> </w:t>
+      </w:r>
+      <w:r>
+        <w:t>Otherwise leave the forms in this event blank</w:t>
+      </w:r>
+      <w:r>
+        <w:t>.</w:t>
       </w:r>
     </w:p>
     <w:p>
@@ -1143,31 +1134,69 @@
         <w:jc w:val="both"/>
       </w:pPr>
       <w:r>
+        <w:t>But if there is recollection due to contaminated DNA begin entering a new record.</w:t>
+      </w:r>
+    </w:p>
+    <w:p>
+      <w:pPr>
+        <w:pStyle w:val="ListParagraph"/>
+        <w:numPr>
+          <w:ilvl w:val="0"/>
+          <w:numId w:val="6"/>
+        </w:numPr>
+        <w:jc w:val="both"/>
+        <w:rPr>
+          <w:bCs/>
+        </w:rPr>
+      </w:pPr>
+      <w:r>
+        <w:rPr>
+          <w:b/>
+        </w:rPr>
+        <w:t xml:space="preserve">Whole Blood Aliquots, Blood Plasma Aliquots, Buffy Coat Aliquots, Blood Serum Aliquots, DNA Aliquots, PBMC Aliquots </w:t>
+      </w:r>
+      <w:r>
+        <w:rPr>
+          <w:bCs/>
+        </w:rPr>
+        <w:t>are repeatable forms</w:t>
+      </w:r>
+      <w:r>
+        <w:rPr>
+          <w:b/>
+        </w:rPr>
+        <w:t xml:space="preserve"> </w:t>
+      </w:r>
+      <w:r>
+        <w:rPr>
+          <w:bCs/>
+        </w:rPr>
+        <w:t xml:space="preserve">– The number of instances will be </w:t>
+      </w:r>
+      <w:r>
+        <w:rPr>
+          <w:bCs/>
+        </w:rPr>
+        <w:t>the number of aliquots of that sample type (plasma, serum, buffy coat, DNA etc.,). For example, is there are 5 plasma aliquots for a subject, there will be 5 instances of ‘Blood Plasma Aliquots’ form. – one for each aliquot. These aliquot forms will also have a section at the bottom of the form to record the volume shipped and remaining volume  after the sample is shipped per aliquot.</w:t>
+      </w:r>
+    </w:p>
+    <w:p>
+      <w:pPr>
+        <w:pStyle w:val="ListParagraph"/>
+        <w:numPr>
+          <w:ilvl w:val="0"/>
+          <w:numId w:val="6"/>
+        </w:numPr>
+        <w:jc w:val="both"/>
+      </w:pPr>
+      <w:r>
         <w:rPr>
           <w:b/>
         </w:rPr>
         <w:t>Shipping</w:t>
       </w:r>
       <w:r>
-        <w:t xml:space="preserve"> </w:t>
-      </w:r>
-      <w:r>
-        <w:t>–</w:t>
-      </w:r>
-      <w:r>
-        <w:t xml:space="preserve"> </w:t>
-      </w:r>
-      <w:r>
-        <w:t xml:space="preserve">These forms should be filled if </w:t>
-      </w:r>
-      <w:r>
-        <w:t xml:space="preserve">you ship </w:t>
-      </w:r>
-      <w:r>
-        <w:t xml:space="preserve">any of the </w:t>
-      </w:r>
-      <w:r>
-        <w:t>samples.</w:t>
+        <w:t xml:space="preserve"> – These forms should be filled if you ship any of the samples.</w:t>
       </w:r>
     </w:p>
     <w:p>
@@ -1190,30 +1219,7 @@
         <w:t>Sample Collection Snapshot</w:t>
       </w:r>
       <w:r>
-        <w:t xml:space="preserve"> form will give overall volume of samples and number of vials for a </w:t>
-      </w:r>
-      <w:r>
-        <w:t>subjec</w:t>
-      </w:r>
-      <w:r>
-        <w:t>t.</w:t>
-      </w:r>
-      <w:r>
-        <w:t xml:space="preserve"> </w:t>
-      </w:r>
-      <w:proofErr w:type="gramStart"/>
-      <w:r>
-        <w:t>(</w:t>
-      </w:r>
-      <w:proofErr w:type="gramEnd"/>
-      <w:r>
-        <w:t xml:space="preserve"> the values in this form appear if you enter the data in Storage sample and Aliquots form, For examples if a patient does not come for second blood draw, there field “Volume of Whole Blood – Visit 2” will be blank. And the </w:t>
-      </w:r>
-      <w:r>
-        <w:t>values</w:t>
-      </w:r>
-      <w:r>
-        <w:t xml:space="preserve"> for samples will be sum of volumes in Aliquots in Baseline event.</w:t>
+        <w:t xml:space="preserve"> form will give overall volume of whole blood and tissue samples collected for a subject.</w:t>
       </w:r>
     </w:p>
     <w:p>
@@ -1237,122 +1243,17 @@
         <w:t>Shipping</w:t>
       </w:r>
       <w:r>
-        <w:t xml:space="preserve"> form – In this form the information about the volume of the samples and place to be shipped</w:t>
-      </w:r>
-      <w:r>
-        <w:t xml:space="preserve"> </w:t>
-      </w:r>
-      <w:r>
-        <w:t>(if any) is recorded.</w:t>
-      </w:r>
-    </w:p>
-    <w:p>
-      <w:pPr>
-        <w:pStyle w:val="ListParagraph"/>
-        <w:numPr>
-          <w:ilvl w:val="0"/>
-          <w:numId w:val="6"/>
-        </w:numPr>
-        <w:ind w:left="360"/>
-        <w:jc w:val="both"/>
-      </w:pPr>
-      <w:r>
+        <w:t xml:space="preserve"> form – In this form the information about the volume of the samples and place to be shipped (if any) is recorded.</w:t>
+      </w:r>
+    </w:p>
+    <w:p>
+      <w:pPr>
+        <w:pStyle w:val="ListParagraph"/>
+        <w:jc w:val="both"/>
         <w:rPr>
-          <w:b/>
+          <w:bCs/>
         </w:rPr>
-        <w:t xml:space="preserve">Storage </w:t>
-      </w:r>
-      <w:r>
-        <w:rPr>
-          <w:b/>
-        </w:rPr>
-        <w:t xml:space="preserve">– Post – Shipping Event - </w:t>
-      </w:r>
-      <w:r>
-        <w:rPr>
-          <w:b/>
-          <w:i/>
-        </w:rPr>
-        <w:t>Each Sample type has its own form with provisions for</w:t>
-      </w:r>
-      <w:r>
-        <w:rPr>
-          <w:b/>
-          <w:i/>
-        </w:rPr>
-        <w:t xml:space="preserve"> -Baseline visit</w:t>
-      </w:r>
-      <w:r>
-        <w:rPr>
-          <w:b/>
-          <w:i/>
-        </w:rPr>
-        <w:t xml:space="preserve"> and</w:t>
-      </w:r>
-      <w:r>
-        <w:rPr>
-          <w:b/>
-          <w:i/>
-        </w:rPr>
-        <w:t xml:space="preserve"> visit</w:t>
-      </w:r>
-      <w:r>
-        <w:rPr>
-          <w:b/>
-          <w:i/>
-        </w:rPr>
-        <w:t xml:space="preserve"> 2 </w:t>
-      </w:r>
-      <w:r>
-        <w:rPr>
-          <w:b/>
-          <w:i/>
-        </w:rPr>
-        <w:t>-</w:t>
-      </w:r>
-      <w:r>
-        <w:rPr>
-          <w:b/>
-          <w:i/>
-        </w:rPr>
-        <w:t xml:space="preserve"> </w:t>
-      </w:r>
-      <w:r>
-        <w:t>displaying volume and location information about the samples after sample has been shipped.</w:t>
-      </w:r>
-    </w:p>
-    <w:p>
-      <w:pPr>
-        <w:pStyle w:val="ListParagraph"/>
-        <w:numPr>
-          <w:ilvl w:val="0"/>
-          <w:numId w:val="6"/>
-        </w:numPr>
-        <w:ind w:left="360"/>
-        <w:jc w:val="both"/>
-      </w:pPr>
-      <w:r>
-        <w:rPr>
-          <w:b/>
-          <w:i/>
-        </w:rPr>
-        <w:t xml:space="preserve">For All sample type forms in the Storage - Post shipping event </w:t>
-      </w:r>
-      <w:r>
-        <w:t xml:space="preserve">- You need to update </w:t>
-      </w:r>
-      <w:r>
-        <w:t xml:space="preserve">the fields </w:t>
-      </w:r>
-      <w:r>
-        <w:t>“Volume shipped”</w:t>
-      </w:r>
-      <w:r>
-        <w:t xml:space="preserve"> </w:t>
-      </w:r>
-      <w:r>
-        <w:t>(in ml) and the remaining volume.</w:t>
-      </w:r>
+      </w:pPr>
     </w:p>
     <w:p>
       <w:pPr>
@@ -1434,8 +1335,6 @@
         <w:ind w:left="360"/>
         <w:jc w:val="both"/>
       </w:pPr>
-      <w:bookmarkStart w:id="0" w:name="_GoBack"/>
-      <w:bookmarkEnd w:id="0"/>
     </w:p>
     <w:p>
       <w:pPr>
@@ -1468,7 +1367,11 @@
         <w:jc w:val="both"/>
       </w:pPr>
       <w:r>
-        <w:t xml:space="preserve">        2. If you enter the data completely, make sure you select “Unverified” for “Complete?” field so you can come back to the record. Check Lock in the next field so you don’t accidentally change the values. When you are ready to make changes, unlock the record and make changes.</w:t>
+        <w:t xml:space="preserve">        2. If you enter the data completely, make sure you select “Unverified” for “Complete?” field so you can come back to the record. Check Lock in the next field so you don’t accidentally </w:t>
+      </w:r>
+      <w:r>
+        <w:lastRenderedPageBreak/>
+        <w:t>change the values. When you are ready to make changes, unlock the record and make changes.</w:t>
       </w:r>
     </w:p>
     <w:p>
@@ -1478,7 +1381,6 @@
         <w:jc w:val="both"/>
       </w:pPr>
       <w:r>
-        <w:lastRenderedPageBreak/>
         <w:t xml:space="preserve">        3. If you enter the data completely and the data is verified, make sure you select “Complete” for “Complete?” field. Check Lock in the next field so you don’t accidentally change the values. </w:t>
       </w:r>
     </w:p>
@@ -1534,7 +1436,7 @@
 </file>
 
 <file path=word/endnotes.xml><?xml version="1.0" encoding="utf-8"?>
-<w:endnotes xmlns:wpc="http://schemas.microsoft.com/office/word/2010/wordprocessingCanvas" xmlns:cx="http://schemas.microsoft.com/office/drawing/2014/chartex" xmlns:cx1="http://schemas.microsoft.com/office/drawing/2015/9/8/chartex" xmlns:cx2="http://schemas.microsoft.com/office/drawing/2015/10/21/chartex" xmlns:cx3="http://schemas.microsoft.com/office/drawing/2016/5/9/chartex" xmlns:cx4="http://schemas.microsoft.com/office/drawing/2016/5/10/chartex" xmlns:cx5="http://schemas.microsoft.com/office/drawing/2016/5/11/chartex" xmlns:cx6="http://schemas.microsoft.com/office/drawing/2016/5/12/chartex" xmlns:cx7="http://schemas.microsoft.com/office/drawing/2016/5/13/chartex" xmlns:cx8="http://schemas.microsoft.com/office/drawing/2016/5/14/chartex" xmlns:mc="http://schemas.openxmlformats.org/markup-compatibility/2006" xmlns:aink="http://schemas.microsoft.com/office/drawing/2016/ink" xmlns:am3d="http://schemas.microsoft.com/office/drawing/2017/model3d" xmlns:o="urn:schemas-microsoft-com:office:office" xmlns:r="http://schemas.openxmlformats.org/officeDocument/2006/relationships" xmlns:m="http://schemas.openxmlformats.org/officeDocument/2006/math" xmlns:v="urn:schemas-microsoft-com:vml" xmlns:wp14="http://schemas.microsoft.com/office/word/2010/wordprocessingDrawing" xmlns:wp="http://schemas.openxmlformats.org/drawingml/2006/wordprocessingDrawing" xmlns:w10="urn:schemas-microsoft-com:office:word" xmlns:w="http://schemas.openxmlformats.org/wordprocessingml/2006/main" xmlns:w14="http://schemas.microsoft.com/office/word/2010/wordml" xmlns:w15="http://schemas.microsoft.com/office/word/2012/wordml" xmlns:w16cid="http://schemas.microsoft.com/office/word/2016/wordml/cid" xmlns:w16se="http://schemas.microsoft.com/office/word/2015/wordml/symex" xmlns:wpg="http://schemas.microsoft.com/office/word/2010/wordprocessingGroup" xmlns:wpi="http://schemas.microsoft.com/office/word/2010/wordprocessingInk" xmlns:wne="http://schemas.microsoft.com/office/word/2006/wordml" xmlns:wps="http://schemas.microsoft.com/office/word/2010/wordprocessingShape" mc:Ignorable="w14 w15 w16se w16cid wp14">
+<w:endnotes xmlns:wpc="http://schemas.microsoft.com/office/word/2010/wordprocessingCanvas" xmlns:cx="http://schemas.microsoft.com/office/drawing/2014/chartex" xmlns:cx1="http://schemas.microsoft.com/office/drawing/2015/9/8/chartex" xmlns:cx2="http://schemas.microsoft.com/office/drawing/2015/10/21/chartex" xmlns:cx3="http://schemas.microsoft.com/office/drawing/2016/5/9/chartex" xmlns:cx4="http://schemas.microsoft.com/office/drawing/2016/5/10/chartex" xmlns:cx5="http://schemas.microsoft.com/office/drawing/2016/5/11/chartex" xmlns:cx6="http://schemas.microsoft.com/office/drawing/2016/5/12/chartex" xmlns:cx7="http://schemas.microsoft.com/office/drawing/2016/5/13/chartex" xmlns:cx8="http://schemas.microsoft.com/office/drawing/2016/5/14/chartex" xmlns:mc="http://schemas.openxmlformats.org/markup-compatibility/2006" xmlns:aink="http://schemas.microsoft.com/office/drawing/2016/ink" xmlns:am3d="http://schemas.microsoft.com/office/drawing/2017/model3d" xmlns:o="urn:schemas-microsoft-com:office:office" xmlns:r="http://schemas.openxmlformats.org/officeDocument/2006/relationships" xmlns:m="http://schemas.openxmlformats.org/officeDocument/2006/math" xmlns:v="urn:schemas-microsoft-com:vml" xmlns:wp14="http://schemas.microsoft.com/office/word/2010/wordprocessingDrawing" xmlns:wp="http://schemas.openxmlformats.org/drawingml/2006/wordprocessingDrawing" xmlns:w10="urn:schemas-microsoft-com:office:word" xmlns:w="http://schemas.openxmlformats.org/wordprocessingml/2006/main" xmlns:w14="http://schemas.microsoft.com/office/word/2010/wordml" xmlns:w15="http://schemas.microsoft.com/office/word/2012/wordml" xmlns:w16cex="http://schemas.microsoft.com/office/word/2018/wordml/cex" xmlns:w16cid="http://schemas.microsoft.com/office/word/2016/wordml/cid" xmlns:w16="http://schemas.microsoft.com/office/word/2018/wordml" xmlns:w16se="http://schemas.microsoft.com/office/word/2015/wordml/symex" xmlns:wpg="http://schemas.microsoft.com/office/word/2010/wordprocessingGroup" xmlns:wpi="http://schemas.microsoft.com/office/word/2010/wordprocessingInk" xmlns:wne="http://schemas.microsoft.com/office/word/2006/wordml" xmlns:wps="http://schemas.microsoft.com/office/word/2010/wordprocessingShape" mc:Ignorable="w14 w15 w16se w16cid w16 w16cex wp14">
   <w:endnote w:type="separator" w:id="-1">
     <w:p>
       <w:r>
@@ -1553,7 +1455,7 @@
 </file>
 
 <file path=word/footer1.xml><?xml version="1.0" encoding="utf-8"?>
-<w:ftr xmlns:wpc="http://schemas.microsoft.com/office/word/2010/wordprocessingCanvas" xmlns:cx="http://schemas.microsoft.com/office/drawing/2014/chartex" xmlns:cx1="http://schemas.microsoft.com/office/drawing/2015/9/8/chartex" xmlns:cx2="http://schemas.microsoft.com/office/drawing/2015/10/21/chartex" xmlns:cx3="http://schemas.microsoft.com/office/drawing/2016/5/9/chartex" xmlns:cx4="http://schemas.microsoft.com/office/drawing/2016/5/10/chartex" xmlns:cx5="http://schemas.microsoft.com/office/drawing/2016/5/11/chartex" xmlns:cx6="http://schemas.microsoft.com/office/drawing/2016/5/12/chartex" xmlns:cx7="http://schemas.microsoft.com/office/drawing/2016/5/13/chartex" xmlns:cx8="http://schemas.microsoft.com/office/drawing/2016/5/14/chartex" xmlns:mc="http://schemas.openxmlformats.org/markup-compatibility/2006" xmlns:aink="http://schemas.microsoft.com/office/drawing/2016/ink" xmlns:am3d="http://schemas.microsoft.com/office/drawing/2017/model3d" xmlns:o="urn:schemas-microsoft-com:office:office" xmlns:r="http://schemas.openxmlformats.org/officeDocument/2006/relationships" xmlns:m="http://schemas.openxmlformats.org/officeDocument/2006/math" xmlns:v="urn:schemas-microsoft-com:vml" xmlns:wp14="http://schemas.microsoft.com/office/word/2010/wordprocessingDrawing" xmlns:wp="http://schemas.openxmlformats.org/drawingml/2006/wordprocessingDrawing" xmlns:w10="urn:schemas-microsoft-com:office:word" xmlns:w="http://schemas.openxmlformats.org/wordprocessingml/2006/main" xmlns:w14="http://schemas.microsoft.com/office/word/2010/wordml" xmlns:w15="http://schemas.microsoft.com/office/word/2012/wordml" xmlns:w16cid="http://schemas.microsoft.com/office/word/2016/wordml/cid" xmlns:w16se="http://schemas.microsoft.com/office/word/2015/wordml/symex" xmlns:wpg="http://schemas.microsoft.com/office/word/2010/wordprocessingGroup" xmlns:wpi="http://schemas.microsoft.com/office/word/2010/wordprocessingInk" xmlns:wne="http://schemas.microsoft.com/office/word/2006/wordml" xmlns:wps="http://schemas.microsoft.com/office/word/2010/wordprocessingShape" mc:Ignorable="w14 w15 w16se w16cid wp14">
+<w:ftr xmlns:wpc="http://schemas.microsoft.com/office/word/2010/wordprocessingCanvas" xmlns:cx="http://schemas.microsoft.com/office/drawing/2014/chartex" xmlns:cx1="http://schemas.microsoft.com/office/drawing/2015/9/8/chartex" xmlns:cx2="http://schemas.microsoft.com/office/drawing/2015/10/21/chartex" xmlns:cx3="http://schemas.microsoft.com/office/drawing/2016/5/9/chartex" xmlns:cx4="http://schemas.microsoft.com/office/drawing/2016/5/10/chartex" xmlns:cx5="http://schemas.microsoft.com/office/drawing/2016/5/11/chartex" xmlns:cx6="http://schemas.microsoft.com/office/drawing/2016/5/12/chartex" xmlns:cx7="http://schemas.microsoft.com/office/drawing/2016/5/13/chartex" xmlns:cx8="http://schemas.microsoft.com/office/drawing/2016/5/14/chartex" xmlns:mc="http://schemas.openxmlformats.org/markup-compatibility/2006" xmlns:aink="http://schemas.microsoft.com/office/drawing/2016/ink" xmlns:am3d="http://schemas.microsoft.com/office/drawing/2017/model3d" xmlns:o="urn:schemas-microsoft-com:office:office" xmlns:r="http://schemas.openxmlformats.org/officeDocument/2006/relationships" xmlns:m="http://schemas.openxmlformats.org/officeDocument/2006/math" xmlns:v="urn:schemas-microsoft-com:vml" xmlns:wp14="http://schemas.microsoft.com/office/word/2010/wordprocessingDrawing" xmlns:wp="http://schemas.openxmlformats.org/drawingml/2006/wordprocessingDrawing" xmlns:w10="urn:schemas-microsoft-com:office:word" xmlns:w="http://schemas.openxmlformats.org/wordprocessingml/2006/main" xmlns:w14="http://schemas.microsoft.com/office/word/2010/wordml" xmlns:w15="http://schemas.microsoft.com/office/word/2012/wordml" xmlns:w16cex="http://schemas.microsoft.com/office/word/2018/wordml/cex" xmlns:w16cid="http://schemas.microsoft.com/office/word/2016/wordml/cid" xmlns:w16="http://schemas.microsoft.com/office/word/2018/wordml" xmlns:w16se="http://schemas.microsoft.com/office/word/2015/wordml/symex" xmlns:wpg="http://schemas.microsoft.com/office/word/2010/wordprocessingGroup" xmlns:wpi="http://schemas.microsoft.com/office/word/2010/wordprocessingInk" xmlns:wne="http://schemas.microsoft.com/office/word/2006/wordml" xmlns:wps="http://schemas.microsoft.com/office/word/2010/wordprocessingShape" mc:Ignorable="w14 w15 w16se w16cid w16 w16cex wp14">
   <w:p>
     <w:pPr>
       <w:pStyle w:val="Footer"/>
@@ -1591,7 +1493,7 @@
 </file>
 
 <file path=word/footer2.xml><?xml version="1.0" encoding="utf-8"?>
-<w:ftr xmlns:wpc="http://schemas.microsoft.com/office/word/2010/wordprocessingCanvas" xmlns:cx="http://schemas.microsoft.com/office/drawing/2014/chartex" xmlns:cx1="http://schemas.microsoft.com/office/drawing/2015/9/8/chartex" xmlns:cx2="http://schemas.microsoft.com/office/drawing/2015/10/21/chartex" xmlns:cx3="http://schemas.microsoft.com/office/drawing/2016/5/9/chartex" xmlns:cx4="http://schemas.microsoft.com/office/drawing/2016/5/10/chartex" xmlns:cx5="http://schemas.microsoft.com/office/drawing/2016/5/11/chartex" xmlns:cx6="http://schemas.microsoft.com/office/drawing/2016/5/12/chartex" xmlns:cx7="http://schemas.microsoft.com/office/drawing/2016/5/13/chartex" xmlns:cx8="http://schemas.microsoft.com/office/drawing/2016/5/14/chartex" xmlns:mc="http://schemas.openxmlformats.org/markup-compatibility/2006" xmlns:aink="http://schemas.microsoft.com/office/drawing/2016/ink" xmlns:am3d="http://schemas.microsoft.com/office/drawing/2017/model3d" xmlns:o="urn:schemas-microsoft-com:office:office" xmlns:r="http://schemas.openxmlformats.org/officeDocument/2006/relationships" xmlns:m="http://schemas.openxmlformats.org/officeDocument/2006/math" xmlns:v="urn:schemas-microsoft-com:vml" xmlns:wp14="http://schemas.microsoft.com/office/word/2010/wordprocessingDrawing" xmlns:wp="http://schemas.openxmlformats.org/drawingml/2006/wordprocessingDrawing" xmlns:w10="urn:schemas-microsoft-com:office:word" xmlns:w="http://schemas.openxmlformats.org/wordprocessingml/2006/main" xmlns:w14="http://schemas.microsoft.com/office/word/2010/wordml" xmlns:w15="http://schemas.microsoft.com/office/word/2012/wordml" xmlns:w16cid="http://schemas.microsoft.com/office/word/2016/wordml/cid" xmlns:w16se="http://schemas.microsoft.com/office/word/2015/wordml/symex" xmlns:wpg="http://schemas.microsoft.com/office/word/2010/wordprocessingGroup" xmlns:wpi="http://schemas.microsoft.com/office/word/2010/wordprocessingInk" xmlns:wne="http://schemas.microsoft.com/office/word/2006/wordml" xmlns:wps="http://schemas.microsoft.com/office/word/2010/wordprocessingShape" mc:Ignorable="w14 w15 w16se w16cid wp14">
+<w:ftr xmlns:wpc="http://schemas.microsoft.com/office/word/2010/wordprocessingCanvas" xmlns:cx="http://schemas.microsoft.com/office/drawing/2014/chartex" xmlns:cx1="http://schemas.microsoft.com/office/drawing/2015/9/8/chartex" xmlns:cx2="http://schemas.microsoft.com/office/drawing/2015/10/21/chartex" xmlns:cx3="http://schemas.microsoft.com/office/drawing/2016/5/9/chartex" xmlns:cx4="http://schemas.microsoft.com/office/drawing/2016/5/10/chartex" xmlns:cx5="http://schemas.microsoft.com/office/drawing/2016/5/11/chartex" xmlns:cx6="http://schemas.microsoft.com/office/drawing/2016/5/12/chartex" xmlns:cx7="http://schemas.microsoft.com/office/drawing/2016/5/13/chartex" xmlns:cx8="http://schemas.microsoft.com/office/drawing/2016/5/14/chartex" xmlns:mc="http://schemas.openxmlformats.org/markup-compatibility/2006" xmlns:aink="http://schemas.microsoft.com/office/drawing/2016/ink" xmlns:am3d="http://schemas.microsoft.com/office/drawing/2017/model3d" xmlns:o="urn:schemas-microsoft-com:office:office" xmlns:r="http://schemas.openxmlformats.org/officeDocument/2006/relationships" xmlns:m="http://schemas.openxmlformats.org/officeDocument/2006/math" xmlns:v="urn:schemas-microsoft-com:vml" xmlns:wp14="http://schemas.microsoft.com/office/word/2010/wordprocessingDrawing" xmlns:wp="http://schemas.openxmlformats.org/drawingml/2006/wordprocessingDrawing" xmlns:w10="urn:schemas-microsoft-com:office:word" xmlns:w="http://schemas.openxmlformats.org/wordprocessingml/2006/main" xmlns:w14="http://schemas.microsoft.com/office/word/2010/wordml" xmlns:w15="http://schemas.microsoft.com/office/word/2012/wordml" xmlns:w16cex="http://schemas.microsoft.com/office/word/2018/wordml/cex" xmlns:w16cid="http://schemas.microsoft.com/office/word/2016/wordml/cid" xmlns:w16="http://schemas.microsoft.com/office/word/2018/wordml" xmlns:w16se="http://schemas.microsoft.com/office/word/2015/wordml/symex" xmlns:wpg="http://schemas.microsoft.com/office/word/2010/wordprocessingGroup" xmlns:wpi="http://schemas.microsoft.com/office/word/2010/wordprocessingInk" xmlns:wne="http://schemas.microsoft.com/office/word/2006/wordml" xmlns:wps="http://schemas.microsoft.com/office/word/2010/wordprocessingShape" mc:Ignorable="w14 w15 w16se w16cid w16 w16cex wp14">
   <w:p>
     <w:pPr>
       <w:pStyle w:val="Footer"/>
@@ -1642,7 +1544,7 @@
 </file>
 
 <file path=word/footnotes.xml><?xml version="1.0" encoding="utf-8"?>
-<w:footnotes xmlns:wpc="http://schemas.microsoft.com/office/word/2010/wordprocessingCanvas" xmlns:cx="http://schemas.microsoft.com/office/drawing/2014/chartex" xmlns:cx1="http://schemas.microsoft.com/office/drawing/2015/9/8/chartex" xmlns:cx2="http://schemas.microsoft.com/office/drawing/2015/10/21/chartex" xmlns:cx3="http://schemas.microsoft.com/office/drawing/2016/5/9/chartex" xmlns:cx4="http://schemas.microsoft.com/office/drawing/2016/5/10/chartex" xmlns:cx5="http://schemas.microsoft.com/office/drawing/2016/5/11/chartex" xmlns:cx6="http://schemas.microsoft.com/office/drawing/2016/5/12/chartex" xmlns:cx7="http://schemas.microsoft.com/office/drawing/2016/5/13/chartex" xmlns:cx8="http://schemas.microsoft.com/office/drawing/2016/5/14/chartex" xmlns:mc="http://schemas.openxmlformats.org/markup-compatibility/2006" xmlns:aink="http://schemas.microsoft.com/office/drawing/2016/ink" xmlns:am3d="http://schemas.microsoft.com/office/drawing/2017/model3d" xmlns:o="urn:schemas-microsoft-com:office:office" xmlns:r="http://schemas.openxmlformats.org/officeDocument/2006/relationships" xmlns:m="http://schemas.openxmlformats.org/officeDocument/2006/math" xmlns:v="urn:schemas-microsoft-com:vml" xmlns:wp14="http://schemas.microsoft.com/office/word/2010/wordprocessingDrawing" xmlns:wp="http://schemas.openxmlformats.org/drawingml/2006/wordprocessingDrawing" xmlns:w10="urn:schemas-microsoft-com:office:word" xmlns:w="http://schemas.openxmlformats.org/wordprocessingml/2006/main" xmlns:w14="http://schemas.microsoft.com/office/word/2010/wordml" xmlns:w15="http://schemas.microsoft.com/office/word/2012/wordml" xmlns:w16cid="http://schemas.microsoft.com/office/word/2016/wordml/cid" xmlns:w16se="http://schemas.microsoft.com/office/word/2015/wordml/symex" xmlns:wpg="http://schemas.microsoft.com/office/word/2010/wordprocessingGroup" xmlns:wpi="http://schemas.microsoft.com/office/word/2010/wordprocessingInk" xmlns:wne="http://schemas.microsoft.com/office/word/2006/wordml" xmlns:wps="http://schemas.microsoft.com/office/word/2010/wordprocessingShape" mc:Ignorable="w14 w15 w16se w16cid wp14">
+<w:footnotes xmlns:wpc="http://schemas.microsoft.com/office/word/2010/wordprocessingCanvas" xmlns:cx="http://schemas.microsoft.com/office/drawing/2014/chartex" xmlns:cx1="http://schemas.microsoft.com/office/drawing/2015/9/8/chartex" xmlns:cx2="http://schemas.microsoft.com/office/drawing/2015/10/21/chartex" xmlns:cx3="http://schemas.microsoft.com/office/drawing/2016/5/9/chartex" xmlns:cx4="http://schemas.microsoft.com/office/drawing/2016/5/10/chartex" xmlns:cx5="http://schemas.microsoft.com/office/drawing/2016/5/11/chartex" xmlns:cx6="http://schemas.microsoft.com/office/drawing/2016/5/12/chartex" xmlns:cx7="http://schemas.microsoft.com/office/drawing/2016/5/13/chartex" xmlns:cx8="http://schemas.microsoft.com/office/drawing/2016/5/14/chartex" xmlns:mc="http://schemas.openxmlformats.org/markup-compatibility/2006" xmlns:aink="http://schemas.microsoft.com/office/drawing/2016/ink" xmlns:am3d="http://schemas.microsoft.com/office/drawing/2017/model3d" xmlns:o="urn:schemas-microsoft-com:office:office" xmlns:r="http://schemas.openxmlformats.org/officeDocument/2006/relationships" xmlns:m="http://schemas.openxmlformats.org/officeDocument/2006/math" xmlns:v="urn:schemas-microsoft-com:vml" xmlns:wp14="http://schemas.microsoft.com/office/word/2010/wordprocessingDrawing" xmlns:wp="http://schemas.openxmlformats.org/drawingml/2006/wordprocessingDrawing" xmlns:w10="urn:schemas-microsoft-com:office:word" xmlns:w="http://schemas.openxmlformats.org/wordprocessingml/2006/main" xmlns:w14="http://schemas.microsoft.com/office/word/2010/wordml" xmlns:w15="http://schemas.microsoft.com/office/word/2012/wordml" xmlns:w16cex="http://schemas.microsoft.com/office/word/2018/wordml/cex" xmlns:w16cid="http://schemas.microsoft.com/office/word/2016/wordml/cid" xmlns:w16="http://schemas.microsoft.com/office/word/2018/wordml" xmlns:w16se="http://schemas.microsoft.com/office/word/2015/wordml/symex" xmlns:wpg="http://schemas.microsoft.com/office/word/2010/wordprocessingGroup" xmlns:wpi="http://schemas.microsoft.com/office/word/2010/wordprocessingInk" xmlns:wne="http://schemas.microsoft.com/office/word/2006/wordml" xmlns:wps="http://schemas.microsoft.com/office/word/2010/wordprocessingShape" mc:Ignorable="w14 w15 w16se w16cid w16 w16cex wp14">
   <w:footnote w:type="separator" w:id="-1">
     <w:p>
       <w:r>
@@ -1661,7 +1563,7 @@
 </file>
 
 <file path=word/numbering.xml><?xml version="1.0" encoding="utf-8"?>
-<w:numbering xmlns:wpc="http://schemas.microsoft.com/office/word/2010/wordprocessingCanvas" xmlns:cx="http://schemas.microsoft.com/office/drawing/2014/chartex" xmlns:cx1="http://schemas.microsoft.com/office/drawing/2015/9/8/chartex" xmlns:cx2="http://schemas.microsoft.com/office/drawing/2015/10/21/chartex" xmlns:cx3="http://schemas.microsoft.com/office/drawing/2016/5/9/chartex" xmlns:cx4="http://schemas.microsoft.com/office/drawing/2016/5/10/chartex" xmlns:cx5="http://schemas.microsoft.com/office/drawing/2016/5/11/chartex" xmlns:cx6="http://schemas.microsoft.com/office/drawing/2016/5/12/chartex" xmlns:cx7="http://schemas.microsoft.com/office/drawing/2016/5/13/chartex" xmlns:cx8="http://schemas.microsoft.com/office/drawing/2016/5/14/chartex" xmlns:mc="http://schemas.openxmlformats.org/markup-compatibility/2006" xmlns:aink="http://schemas.microsoft.com/office/drawing/2016/ink" xmlns:am3d="http://schemas.microsoft.com/office/drawing/2017/model3d" xmlns:o="urn:schemas-microsoft-com:office:office" xmlns:r="http://schemas.openxmlformats.org/officeDocument/2006/relationships" xmlns:m="http://schemas.openxmlformats.org/officeDocument/2006/math" xmlns:v="urn:schemas-microsoft-com:vml" xmlns:wp14="http://schemas.microsoft.com/office/word/2010/wordprocessingDrawing" xmlns:wp="http://schemas.openxmlformats.org/drawingml/2006/wordprocessingDrawing" xmlns:w10="urn:schemas-microsoft-com:office:word" xmlns:w="http://schemas.openxmlformats.org/wordprocessingml/2006/main" xmlns:w14="http://schemas.microsoft.com/office/word/2010/wordml" xmlns:w15="http://schemas.microsoft.com/office/word/2012/wordml" xmlns:w16cid="http://schemas.microsoft.com/office/word/2016/wordml/cid" xmlns:w16se="http://schemas.microsoft.com/office/word/2015/wordml/symex" xmlns:wpg="http://schemas.microsoft.com/office/word/2010/wordprocessingGroup" xmlns:wpi="http://schemas.microsoft.com/office/word/2010/wordprocessingInk" xmlns:wne="http://schemas.microsoft.com/office/word/2006/wordml" xmlns:wps="http://schemas.microsoft.com/office/word/2010/wordprocessingShape" mc:Ignorable="w14 w15 w16se w16cid wp14">
+<w:numbering xmlns:wpc="http://schemas.microsoft.com/office/word/2010/wordprocessingCanvas" xmlns:cx="http://schemas.microsoft.com/office/drawing/2014/chartex" xmlns:cx1="http://schemas.microsoft.com/office/drawing/2015/9/8/chartex" xmlns:cx2="http://schemas.microsoft.com/office/drawing/2015/10/21/chartex" xmlns:cx3="http://schemas.microsoft.com/office/drawing/2016/5/9/chartex" xmlns:cx4="http://schemas.microsoft.com/office/drawing/2016/5/10/chartex" xmlns:cx5="http://schemas.microsoft.com/office/drawing/2016/5/11/chartex" xmlns:cx6="http://schemas.microsoft.com/office/drawing/2016/5/12/chartex" xmlns:cx7="http://schemas.microsoft.com/office/drawing/2016/5/13/chartex" xmlns:cx8="http://schemas.microsoft.com/office/drawing/2016/5/14/chartex" xmlns:mc="http://schemas.openxmlformats.org/markup-compatibility/2006" xmlns:aink="http://schemas.microsoft.com/office/drawing/2016/ink" xmlns:am3d="http://schemas.microsoft.com/office/drawing/2017/model3d" xmlns:o="urn:schemas-microsoft-com:office:office" xmlns:r="http://schemas.openxmlformats.org/officeDocument/2006/relationships" xmlns:m="http://schemas.openxmlformats.org/officeDocument/2006/math" xmlns:v="urn:schemas-microsoft-com:vml" xmlns:wp14="http://schemas.microsoft.com/office/word/2010/wordprocessingDrawing" xmlns:wp="http://schemas.openxmlformats.org/drawingml/2006/wordprocessingDrawing" xmlns:w10="urn:schemas-microsoft-com:office:word" xmlns:w="http://schemas.openxmlformats.org/wordprocessingml/2006/main" xmlns:w14="http://schemas.microsoft.com/office/word/2010/wordml" xmlns:w15="http://schemas.microsoft.com/office/word/2012/wordml" xmlns:w16cex="http://schemas.microsoft.com/office/word/2018/wordml/cex" xmlns:w16cid="http://schemas.microsoft.com/office/word/2016/wordml/cid" xmlns:w16="http://schemas.microsoft.com/office/word/2018/wordml" xmlns:w16se="http://schemas.microsoft.com/office/word/2015/wordml/symex" xmlns:wpg="http://schemas.microsoft.com/office/word/2010/wordprocessingGroup" xmlns:wpi="http://schemas.microsoft.com/office/word/2010/wordprocessingInk" xmlns:wne="http://schemas.microsoft.com/office/word/2006/wordml" xmlns:wps="http://schemas.microsoft.com/office/word/2010/wordprocessingShape" mc:Ignorable="w14 w15 w16se w16cid w16 w16cex wp14">
   <w:abstractNum w:abstractNumId="0" w15:restartNumberingAfterBreak="0">
     <w:nsid w:val="01791ACD"/>
     <w:multiLevelType w:val="hybridMultilevel"/>
@@ -2918,7 +2820,7 @@
 </file>
 
 <file path=word/styles.xml><?xml version="1.0" encoding="utf-8"?>
-<w:styles xmlns:mc="http://schemas.openxmlformats.org/markup-compatibility/2006" xmlns:r="http://schemas.openxmlformats.org/officeDocument/2006/relationships" xmlns:w="http://schemas.openxmlformats.org/wordprocessingml/2006/main" xmlns:w14="http://schemas.microsoft.com/office/word/2010/wordml" xmlns:w15="http://schemas.microsoft.com/office/word/2012/wordml" xmlns:w16cid="http://schemas.microsoft.com/office/word/2016/wordml/cid" xmlns:w16se="http://schemas.microsoft.com/office/word/2015/wordml/symex" mc:Ignorable="w14 w15 w16se w16cid">
+<w:styles xmlns:mc="http://schemas.openxmlformats.org/markup-compatibility/2006" xmlns:r="http://schemas.openxmlformats.org/officeDocument/2006/relationships" xmlns:w="http://schemas.openxmlformats.org/wordprocessingml/2006/main" xmlns:w14="http://schemas.microsoft.com/office/word/2010/wordml" xmlns:w15="http://schemas.microsoft.com/office/word/2012/wordml" xmlns:w16cex="http://schemas.microsoft.com/office/word/2018/wordml/cex" xmlns:w16cid="http://schemas.microsoft.com/office/word/2016/wordml/cid" xmlns:w16="http://schemas.microsoft.com/office/word/2018/wordml" xmlns:w16se="http://schemas.microsoft.com/office/word/2015/wordml/symex" mc:Ignorable="w14 w15 w16se w16cid w16 w16cex">
   <w:docDefaults>
     <w:rPrDefault>
       <w:rPr>
@@ -2930,7 +2832,7 @@
     </w:rPrDefault>
     <w:pPrDefault/>
   </w:docDefaults>
-  <w:latentStyles w:defLockedState="0" w:defUIPriority="99" w:defSemiHidden="0" w:defUnhideWhenUsed="0" w:defQFormat="0" w:count="375">
+  <w:latentStyles w:defLockedState="0" w:defUIPriority="99" w:defSemiHidden="0" w:defUnhideWhenUsed="0" w:defQFormat="0" w:count="376">
     <w:lsdException w:name="Normal" w:uiPriority="0" w:qFormat="1"/>
     <w:lsdException w:name="heading 1" w:uiPriority="9" w:qFormat="1"/>
     <w:lsdException w:name="heading 2" w:semiHidden="1" w:uiPriority="9" w:unhideWhenUsed="1" w:qFormat="1"/>
@@ -3036,7 +2938,6 @@
     <w:lsdException w:name="HTML Sample" w:semiHidden="1" w:unhideWhenUsed="1"/>
     <w:lsdException w:name="HTML Typewriter" w:semiHidden="1" w:unhideWhenUsed="1"/>
     <w:lsdException w:name="HTML Variable" w:semiHidden="1" w:unhideWhenUsed="1"/>
-    <w:lsdException w:name="Normal Table" w:semiHidden="1" w:unhideWhenUsed="1"/>
     <w:lsdException w:name="annotation subject" w:semiHidden="1" w:unhideWhenUsed="1"/>
     <w:lsdException w:name="No List" w:semiHidden="1" w:unhideWhenUsed="1"/>
     <w:lsdException w:name="Outline List 1" w:semiHidden="1" w:unhideWhenUsed="1"/>
@@ -3083,10 +2984,8 @@
     <w:lsdException w:name="Table Subtle 2" w:semiHidden="1" w:unhideWhenUsed="1"/>
     <w:lsdException w:name="Table Web 1" w:semiHidden="1" w:unhideWhenUsed="1"/>
     <w:lsdException w:name="Table Web 2" w:semiHidden="1" w:unhideWhenUsed="1"/>
-    <w:lsdException w:name="Table Web 3" w:semiHidden="1" w:unhideWhenUsed="1"/>
     <w:lsdException w:name="Balloon Text" w:semiHidden="1" w:unhideWhenUsed="1"/>
     <w:lsdException w:name="Table Grid" w:uiPriority="39"/>
-    <w:lsdException w:name="Table Theme" w:semiHidden="1" w:unhideWhenUsed="1"/>
     <w:lsdException w:name="Placeholder Text" w:semiHidden="1"/>
     <w:lsdException w:name="No Spacing" w:uiPriority="1" w:qFormat="1"/>
     <w:lsdException w:name="Light Shading" w:uiPriority="60"/>
@@ -3304,6 +3203,7 @@
     <w:lsdException w:name="List Table 7 Colorful Accent 6" w:uiPriority="52"/>
     <w:lsdException w:name="Mention" w:semiHidden="1" w:unhideWhenUsed="1"/>
     <w:lsdException w:name="Smart Hyperlink" w:semiHidden="1" w:unhideWhenUsed="1"/>
+    <w:lsdException w:name="Smart Link" w:semiHidden="1" w:unhideWhenUsed="1"/>
   </w:latentStyles>
   <w:style w:type="paragraph" w:default="1" w:styleId="Normal">
     <w:name w:val="Normal"/>

</xml_diff>